<commit_message>
Added BB and DD descriptions
</commit_message>
<xml_diff>
--- a/MASTER DOC.docx
+++ b/MASTER DOC.docx
@@ -271,15 +271,7 @@
         <w:t>MC</w:t>
       </w:r>
       <w:r>
-        <w:t xml:space="preserve">: That’s you, the Main Character. Just living, </w:t>
-      </w:r>
-      <w:proofErr w:type="gramStart"/>
-      <w:r>
-        <w:t>at the moment</w:t>
-      </w:r>
-      <w:proofErr w:type="gramEnd"/>
-      <w:r>
-        <w:t>, in the swamp, thinking of some big nebulous project (art or music related) but can’t get it going. Happy, but restless and unfulfilled. A control freak about your space and work, keeps you from working well with others. Have ingrained distrust of authority.</w:t>
+        <w:t>: That’s you, the Main Character. Just living, at the moment, in the swamp, thinking of some big nebulous project (art or music related) but can’t get it going. Happy, but restless and unfulfilled. A control freak about your space and work, keeps you from working well with others. Have ingrained distrust of authority.</w:t>
       </w:r>
     </w:p>
     <w:p>
@@ -297,7 +289,7 @@
         <w:pStyle w:val="ListParagraph"/>
         <w:numPr>
           <w:ilvl w:val="0"/>
-          <w:numId w:val="1"/>
+          <w:numId w:val="4"/>
         </w:numPr>
       </w:pPr>
       <w:r>
@@ -309,7 +301,7 @@
         <w:pStyle w:val="ListParagraph"/>
         <w:numPr>
           <w:ilvl w:val="0"/>
-          <w:numId w:val="1"/>
+          <w:numId w:val="4"/>
         </w:numPr>
       </w:pPr>
       <w:r>
@@ -321,7 +313,7 @@
         <w:pStyle w:val="ListParagraph"/>
         <w:numPr>
           <w:ilvl w:val="0"/>
-          <w:numId w:val="1"/>
+          <w:numId w:val="4"/>
         </w:numPr>
       </w:pPr>
       <w:r>
@@ -333,7 +325,7 @@
         <w:pStyle w:val="ListParagraph"/>
         <w:numPr>
           <w:ilvl w:val="0"/>
-          <w:numId w:val="1"/>
+          <w:numId w:val="4"/>
         </w:numPr>
       </w:pPr>
       <w:r>
@@ -345,7 +337,7 @@
         <w:pStyle w:val="ListParagraph"/>
         <w:numPr>
           <w:ilvl w:val="0"/>
-          <w:numId w:val="1"/>
+          <w:numId w:val="4"/>
         </w:numPr>
       </w:pPr>
       <w:r>
@@ -357,7 +349,7 @@
         <w:pStyle w:val="ListParagraph"/>
         <w:numPr>
           <w:ilvl w:val="0"/>
-          <w:numId w:val="1"/>
+          <w:numId w:val="4"/>
         </w:numPr>
       </w:pPr>
       <w:r>
@@ -369,7 +361,7 @@
         <w:pStyle w:val="ListParagraph"/>
         <w:numPr>
           <w:ilvl w:val="0"/>
-          <w:numId w:val="1"/>
+          <w:numId w:val="4"/>
         </w:numPr>
       </w:pPr>
       <w:r>
@@ -378,28 +370,12 @@
     </w:p>
     <w:p>
       <w:r>
-        <w:t xml:space="preserve">-Style: Oversized Swamp </w:t>
-      </w:r>
-      <w:proofErr w:type="spellStart"/>
-      <w:r>
-        <w:t>Techwear</w:t>
-      </w:r>
-      <w:proofErr w:type="spellEnd"/>
-      <w:r>
-        <w:t>. 80’s office colors.</w:t>
-      </w:r>
-    </w:p>
-    <w:p>
-      <w:r>
-        <w:t xml:space="preserve">-Communication: Short, clipped, and quiet. Sounds more irritated and impatient then they </w:t>
-      </w:r>
-      <w:proofErr w:type="gramStart"/>
-      <w:r>
-        <w:t>actually are</w:t>
-      </w:r>
-      <w:proofErr w:type="gramEnd"/>
-      <w:r>
-        <w:t>. Asks a lot of questions. Harder when talking to strangers, people they don’t like, softer and gets touchier with people they like or feel sympathy for. Low gestures. Usually seeking escape.</w:t>
+        <w:t>-Style: Oversized Swamp Techwear. 80’s office colors.</w:t>
+      </w:r>
+    </w:p>
+    <w:p>
+      <w:r>
+        <w:t>-Communication: Short, clipped, and quiet. Sounds more irritated and impatient then they actually are. Asks a lot of questions. Harder when talking to strangers, people they don’t like, softer and gets touchier with people they like or feel sympathy for. Low gestures. Usually seeking escape.</w:t>
       </w:r>
     </w:p>
     <w:p>
@@ -418,7 +394,7 @@
         <w:pStyle w:val="ListParagraph"/>
         <w:numPr>
           <w:ilvl w:val="0"/>
-          <w:numId w:val="2"/>
+          <w:numId w:val="5"/>
         </w:numPr>
       </w:pPr>
       <w:r>
@@ -430,27 +406,19 @@
         <w:pStyle w:val="ListParagraph"/>
         <w:numPr>
           <w:ilvl w:val="0"/>
-          <w:numId w:val="2"/>
-        </w:numPr>
-      </w:pPr>
-      <w:r>
-        <w:t xml:space="preserve">Food: Bugs and things that crunch. </w:t>
-      </w:r>
-      <w:proofErr w:type="spellStart"/>
-      <w:r>
-        <w:t>Mmmm</w:t>
-      </w:r>
-      <w:proofErr w:type="spellEnd"/>
-      <w:r>
-        <w:t>.</w:t>
-      </w:r>
-    </w:p>
-    <w:p>
-      <w:pPr>
-        <w:pStyle w:val="ListParagraph"/>
-        <w:numPr>
-          <w:ilvl w:val="0"/>
-          <w:numId w:val="2"/>
+          <w:numId w:val="5"/>
+        </w:numPr>
+      </w:pPr>
+      <w:r>
+        <w:t>Food: Bugs and things that crunch. Mmmm.</w:t>
+      </w:r>
+    </w:p>
+    <w:p>
+      <w:pPr>
+        <w:pStyle w:val="ListParagraph"/>
+        <w:numPr>
+          <w:ilvl w:val="0"/>
+          <w:numId w:val="5"/>
         </w:numPr>
       </w:pPr>
       <w:r>
@@ -462,7 +430,7 @@
         <w:pStyle w:val="ListParagraph"/>
         <w:numPr>
           <w:ilvl w:val="0"/>
-          <w:numId w:val="2"/>
+          <w:numId w:val="5"/>
         </w:numPr>
       </w:pPr>
       <w:r>
@@ -505,7 +473,7 @@
         <w:pStyle w:val="ListParagraph"/>
         <w:numPr>
           <w:ilvl w:val="0"/>
-          <w:numId w:val="1"/>
+          <w:numId w:val="4"/>
         </w:numPr>
       </w:pPr>
       <w:r>
@@ -517,7 +485,7 @@
         <w:pStyle w:val="ListParagraph"/>
         <w:numPr>
           <w:ilvl w:val="0"/>
-          <w:numId w:val="1"/>
+          <w:numId w:val="4"/>
         </w:numPr>
       </w:pPr>
       <w:r>
@@ -529,27 +497,19 @@
         <w:pStyle w:val="ListParagraph"/>
         <w:numPr>
           <w:ilvl w:val="0"/>
-          <w:numId w:val="1"/>
-        </w:numPr>
-      </w:pPr>
-      <w:r>
-        <w:t xml:space="preserve">Build: </w:t>
-      </w:r>
-      <w:proofErr w:type="spellStart"/>
-      <w:r>
-        <w:t>Mesomorphic</w:t>
-      </w:r>
-      <w:proofErr w:type="spellEnd"/>
-      <w:r>
-        <w:t>, long rectangle. Square fingers and hands. Pointed tail.</w:t>
-      </w:r>
-    </w:p>
-    <w:p>
-      <w:pPr>
-        <w:pStyle w:val="ListParagraph"/>
-        <w:numPr>
-          <w:ilvl w:val="0"/>
-          <w:numId w:val="1"/>
+          <w:numId w:val="4"/>
+        </w:numPr>
+      </w:pPr>
+      <w:r>
+        <w:t>Build: Mesomorphic, long rectangle. Square fingers and hands. Pointed tail.</w:t>
+      </w:r>
+    </w:p>
+    <w:p>
+      <w:pPr>
+        <w:pStyle w:val="ListParagraph"/>
+        <w:numPr>
+          <w:ilvl w:val="0"/>
+          <w:numId w:val="4"/>
         </w:numPr>
       </w:pPr>
       <w:r>
@@ -561,7 +521,7 @@
         <w:pStyle w:val="ListParagraph"/>
         <w:numPr>
           <w:ilvl w:val="0"/>
-          <w:numId w:val="1"/>
+          <w:numId w:val="4"/>
         </w:numPr>
       </w:pPr>
       <w:r>
@@ -573,7 +533,7 @@
         <w:pStyle w:val="ListParagraph"/>
         <w:numPr>
           <w:ilvl w:val="0"/>
-          <w:numId w:val="1"/>
+          <w:numId w:val="4"/>
         </w:numPr>
       </w:pPr>
       <w:r>
@@ -585,7 +545,7 @@
         <w:pStyle w:val="ListParagraph"/>
         <w:numPr>
           <w:ilvl w:val="0"/>
-          <w:numId w:val="1"/>
+          <w:numId w:val="4"/>
         </w:numPr>
       </w:pPr>
       <w:r>
@@ -617,32 +577,19 @@
         <w:pStyle w:val="ListParagraph"/>
         <w:numPr>
           <w:ilvl w:val="0"/>
-          <w:numId w:val="2"/>
-        </w:numPr>
-      </w:pPr>
-      <w:r>
-        <w:t xml:space="preserve">Aesthetics: Vape Aesthetic, combined with </w:t>
-      </w:r>
-      <w:proofErr w:type="spellStart"/>
-      <w:proofErr w:type="gramStart"/>
-      <w:r>
-        <w:t>Trash“</w:t>
-      </w:r>
-      <w:proofErr w:type="gramEnd"/>
-      <w:r>
-        <w:t>punk</w:t>
-      </w:r>
-      <w:proofErr w:type="spellEnd"/>
-      <w:r>
-        <w:t>”.</w:t>
-      </w:r>
-    </w:p>
-    <w:p>
-      <w:pPr>
-        <w:pStyle w:val="ListParagraph"/>
-        <w:numPr>
-          <w:ilvl w:val="0"/>
-          <w:numId w:val="2"/>
+          <w:numId w:val="5"/>
+        </w:numPr>
+      </w:pPr>
+      <w:r>
+        <w:t>Aesthetics: Vape Aesthetic, combined with Trash“punk”.</w:t>
+      </w:r>
+    </w:p>
+    <w:p>
+      <w:pPr>
+        <w:pStyle w:val="ListParagraph"/>
+        <w:numPr>
+          <w:ilvl w:val="0"/>
+          <w:numId w:val="5"/>
         </w:numPr>
       </w:pPr>
       <w:r>
@@ -654,27 +601,19 @@
         <w:pStyle w:val="ListParagraph"/>
         <w:numPr>
           <w:ilvl w:val="0"/>
-          <w:numId w:val="2"/>
-        </w:numPr>
-      </w:pPr>
-      <w:r>
-        <w:t xml:space="preserve">Media: Hardcore gamer, prefers </w:t>
-      </w:r>
-      <w:proofErr w:type="spellStart"/>
-      <w:r>
-        <w:t>mobas</w:t>
-      </w:r>
-      <w:proofErr w:type="spellEnd"/>
-      <w:r>
-        <w:t xml:space="preserve"> and other team games that cause you pain. Doesn’t watch many movies and is a film snob. Hates action movies.</w:t>
-      </w:r>
-    </w:p>
-    <w:p>
-      <w:pPr>
-        <w:pStyle w:val="ListParagraph"/>
-        <w:numPr>
-          <w:ilvl w:val="0"/>
-          <w:numId w:val="2"/>
+          <w:numId w:val="5"/>
+        </w:numPr>
+      </w:pPr>
+      <w:r>
+        <w:t>Media: Hardcore gamer, prefers mobas and other team games that cause you pain. Doesn’t watch many movies and is a film snob. Hates action movies.</w:t>
+      </w:r>
+    </w:p>
+    <w:p>
+      <w:pPr>
+        <w:pStyle w:val="ListParagraph"/>
+        <w:numPr>
+          <w:ilvl w:val="0"/>
+          <w:numId w:val="5"/>
         </w:numPr>
       </w:pPr>
       <w:r>
@@ -683,20 +622,11 @@
     </w:p>
     <w:p>
       <w:r>
-        <w:t xml:space="preserve">-Hobbies: See above, real gamin’ gamer. </w:t>
-      </w:r>
-      <w:proofErr w:type="gramStart"/>
-      <w:r>
-        <w:t>Actually</w:t>
-      </w:r>
-      <w:proofErr w:type="gramEnd"/>
-      <w:r>
-        <w:t xml:space="preserve"> invested in fashion.</w:t>
-      </w:r>
-    </w:p>
-    <w:p>
-      <w:r>
-        <w:lastRenderedPageBreak/>
+        <w:t>-Hobbies: See above, real gamin’ gamer. Actually invested in fashion.</w:t>
+      </w:r>
+    </w:p>
+    <w:p>
+      <w:r>
         <w:t>-Other notes: Hurtful when insecure. Hates being pressed. Patient and good at masking emotions.</w:t>
       </w:r>
     </w:p>
@@ -705,6 +635,7 @@
         <w:rPr>
           <w:b/>
         </w:rPr>
+        <w:lastRenderedPageBreak/>
         <w:t>SWAMP WITCH</w:t>
       </w:r>
       <w:r>
@@ -726,7 +657,7 @@
         <w:pStyle w:val="ListParagraph"/>
         <w:numPr>
           <w:ilvl w:val="0"/>
-          <w:numId w:val="1"/>
+          <w:numId w:val="4"/>
         </w:numPr>
       </w:pPr>
       <w:r>
@@ -738,7 +669,7 @@
         <w:pStyle w:val="ListParagraph"/>
         <w:numPr>
           <w:ilvl w:val="0"/>
-          <w:numId w:val="1"/>
+          <w:numId w:val="4"/>
         </w:numPr>
       </w:pPr>
       <w:r>
@@ -750,7 +681,7 @@
         <w:pStyle w:val="ListParagraph"/>
         <w:numPr>
           <w:ilvl w:val="0"/>
-          <w:numId w:val="1"/>
+          <w:numId w:val="4"/>
         </w:numPr>
       </w:pPr>
       <w:r>
@@ -762,7 +693,7 @@
         <w:pStyle w:val="ListParagraph"/>
         <w:numPr>
           <w:ilvl w:val="0"/>
-          <w:numId w:val="1"/>
+          <w:numId w:val="4"/>
         </w:numPr>
       </w:pPr>
       <w:r>
@@ -774,7 +705,7 @@
         <w:pStyle w:val="ListParagraph"/>
         <w:numPr>
           <w:ilvl w:val="0"/>
-          <w:numId w:val="1"/>
+          <w:numId w:val="4"/>
         </w:numPr>
       </w:pPr>
       <w:r>
@@ -786,7 +717,7 @@
         <w:pStyle w:val="ListParagraph"/>
         <w:numPr>
           <w:ilvl w:val="0"/>
-          <w:numId w:val="1"/>
+          <w:numId w:val="4"/>
         </w:numPr>
       </w:pPr>
       <w:r>
@@ -813,7 +744,7 @@
         <w:pStyle w:val="ListParagraph"/>
         <w:numPr>
           <w:ilvl w:val="0"/>
-          <w:numId w:val="3"/>
+          <w:numId w:val="6"/>
         </w:numPr>
       </w:pPr>
       <w:r>
@@ -825,7 +756,7 @@
         <w:pStyle w:val="ListParagraph"/>
         <w:numPr>
           <w:ilvl w:val="0"/>
-          <w:numId w:val="3"/>
+          <w:numId w:val="6"/>
         </w:numPr>
       </w:pPr>
       <w:r>
@@ -837,7 +768,7 @@
         <w:pStyle w:val="ListParagraph"/>
         <w:numPr>
           <w:ilvl w:val="0"/>
-          <w:numId w:val="3"/>
+          <w:numId w:val="6"/>
         </w:numPr>
       </w:pPr>
       <w:r>
@@ -849,7 +780,7 @@
         <w:pStyle w:val="ListParagraph"/>
         <w:numPr>
           <w:ilvl w:val="0"/>
-          <w:numId w:val="3"/>
+          <w:numId w:val="6"/>
         </w:numPr>
       </w:pPr>
       <w:r>
@@ -879,15 +810,7 @@
     </w:p>
     <w:p>
       <w:r>
-        <w:t xml:space="preserve">-Real Name: Anastasia </w:t>
-      </w:r>
-      <w:proofErr w:type="spellStart"/>
-      <w:r>
-        <w:t>Dulo</w:t>
-      </w:r>
-      <w:proofErr w:type="spellEnd"/>
-      <w:r>
-        <w:t xml:space="preserve"> or some other Royal Slav Name.</w:t>
+        <w:t>-Real Name: Anastasia Dulo or some other Royal Slav Name.</w:t>
       </w:r>
     </w:p>
     <w:p>
@@ -900,7 +823,7 @@
         <w:pStyle w:val="ListParagraph"/>
         <w:numPr>
           <w:ilvl w:val="0"/>
-          <w:numId w:val="1"/>
+          <w:numId w:val="4"/>
         </w:numPr>
       </w:pPr>
       <w:r>
@@ -912,7 +835,7 @@
         <w:pStyle w:val="ListParagraph"/>
         <w:numPr>
           <w:ilvl w:val="0"/>
-          <w:numId w:val="1"/>
+          <w:numId w:val="4"/>
         </w:numPr>
       </w:pPr>
       <w:r>
@@ -924,7 +847,7 @@
         <w:pStyle w:val="ListParagraph"/>
         <w:numPr>
           <w:ilvl w:val="0"/>
-          <w:numId w:val="1"/>
+          <w:numId w:val="4"/>
         </w:numPr>
       </w:pPr>
       <w:r>
@@ -936,7 +859,7 @@
         <w:pStyle w:val="ListParagraph"/>
         <w:numPr>
           <w:ilvl w:val="0"/>
-          <w:numId w:val="1"/>
+          <w:numId w:val="4"/>
         </w:numPr>
       </w:pPr>
       <w:r>
@@ -948,7 +871,7 @@
         <w:pStyle w:val="ListParagraph"/>
         <w:numPr>
           <w:ilvl w:val="0"/>
-          <w:numId w:val="1"/>
+          <w:numId w:val="4"/>
         </w:numPr>
       </w:pPr>
       <w:r>
@@ -960,7 +883,7 @@
         <w:pStyle w:val="ListParagraph"/>
         <w:numPr>
           <w:ilvl w:val="0"/>
-          <w:numId w:val="1"/>
+          <w:numId w:val="4"/>
         </w:numPr>
       </w:pPr>
       <w:r>
@@ -972,7 +895,7 @@
         <w:pStyle w:val="ListParagraph"/>
         <w:numPr>
           <w:ilvl w:val="0"/>
-          <w:numId w:val="1"/>
+          <w:numId w:val="4"/>
         </w:numPr>
       </w:pPr>
       <w:r>
@@ -981,29 +904,13 @@
     </w:p>
     <w:p>
       <w:r>
+        <w:t xml:space="preserve">-Style: High class goth couture. </w:t>
+      </w:r>
+    </w:p>
+    <w:p>
+      <w:r>
         <w:lastRenderedPageBreak/>
-        <w:t xml:space="preserve">-Style: High class goth couture. </w:t>
-      </w:r>
-    </w:p>
-    <w:p>
-      <w:r>
-        <w:t xml:space="preserve">-Communication: Deepest voice, with a theatrical manner of speaking. Smooth and articulate until they get impassioned or upset, then they get squawky. Full body gestures, </w:t>
-      </w:r>
-      <w:proofErr w:type="gramStart"/>
-      <w:r>
-        <w:t>and also</w:t>
-      </w:r>
-      <w:proofErr w:type="gramEnd"/>
-      <w:r>
-        <w:t xml:space="preserve"> </w:t>
-      </w:r>
-      <w:proofErr w:type="spellStart"/>
-      <w:r>
-        <w:t>stabby</w:t>
-      </w:r>
-      <w:proofErr w:type="spellEnd"/>
-      <w:r>
-        <w:t xml:space="preserve"> hand ones. A good listener who supports conversations. Paces around and makes excessive eye contact and weird head motions. </w:t>
+        <w:t xml:space="preserve">-Communication: Deepest voice, with a theatrical manner of speaking. Smooth and articulate until they get impassioned or upset, then they get squawky. Full body gestures, and also stabby hand ones. A good listener who supports conversations. Paces around and makes excessive eye contact and weird head motions. </w:t>
       </w:r>
     </w:p>
     <w:p>
@@ -1021,7 +928,7 @@
         <w:pStyle w:val="ListParagraph"/>
         <w:numPr>
           <w:ilvl w:val="0"/>
-          <w:numId w:val="2"/>
+          <w:numId w:val="5"/>
         </w:numPr>
       </w:pPr>
       <w:r>
@@ -1033,7 +940,7 @@
         <w:pStyle w:val="ListParagraph"/>
         <w:numPr>
           <w:ilvl w:val="0"/>
-          <w:numId w:val="2"/>
+          <w:numId w:val="5"/>
         </w:numPr>
       </w:pPr>
       <w:r>
@@ -1045,7 +952,7 @@
         <w:pStyle w:val="ListParagraph"/>
         <w:numPr>
           <w:ilvl w:val="0"/>
-          <w:numId w:val="2"/>
+          <w:numId w:val="5"/>
         </w:numPr>
       </w:pPr>
       <w:r>
@@ -1057,7 +964,7 @@
         <w:pStyle w:val="ListParagraph"/>
         <w:numPr>
           <w:ilvl w:val="0"/>
-          <w:numId w:val="2"/>
+          <w:numId w:val="5"/>
         </w:numPr>
       </w:pPr>
       <w:r>
@@ -1100,7 +1007,7 @@
         <w:pStyle w:val="ListParagraph"/>
         <w:numPr>
           <w:ilvl w:val="0"/>
-          <w:numId w:val="1"/>
+          <w:numId w:val="4"/>
         </w:numPr>
       </w:pPr>
       <w:r>
@@ -1112,7 +1019,7 @@
         <w:pStyle w:val="ListParagraph"/>
         <w:numPr>
           <w:ilvl w:val="0"/>
-          <w:numId w:val="1"/>
+          <w:numId w:val="4"/>
         </w:numPr>
       </w:pPr>
       <w:r>
@@ -1124,7 +1031,7 @@
         <w:pStyle w:val="ListParagraph"/>
         <w:numPr>
           <w:ilvl w:val="0"/>
-          <w:numId w:val="1"/>
+          <w:numId w:val="4"/>
         </w:numPr>
       </w:pPr>
       <w:r>
@@ -1136,7 +1043,7 @@
         <w:pStyle w:val="ListParagraph"/>
         <w:numPr>
           <w:ilvl w:val="0"/>
-          <w:numId w:val="1"/>
+          <w:numId w:val="4"/>
         </w:numPr>
       </w:pPr>
       <w:r>
@@ -1148,7 +1055,7 @@
         <w:pStyle w:val="ListParagraph"/>
         <w:numPr>
           <w:ilvl w:val="0"/>
-          <w:numId w:val="1"/>
+          <w:numId w:val="4"/>
         </w:numPr>
       </w:pPr>
       <w:r>
@@ -1160,7 +1067,7 @@
         <w:pStyle w:val="ListParagraph"/>
         <w:numPr>
           <w:ilvl w:val="0"/>
-          <w:numId w:val="1"/>
+          <w:numId w:val="4"/>
         </w:numPr>
       </w:pPr>
       <w:r>
@@ -1172,7 +1079,7 @@
         <w:pStyle w:val="ListParagraph"/>
         <w:numPr>
           <w:ilvl w:val="0"/>
-          <w:numId w:val="1"/>
+          <w:numId w:val="4"/>
         </w:numPr>
       </w:pPr>
       <w:r>
@@ -1204,7 +1111,7 @@
         <w:pStyle w:val="ListParagraph"/>
         <w:numPr>
           <w:ilvl w:val="0"/>
-          <w:numId w:val="2"/>
+          <w:numId w:val="5"/>
         </w:numPr>
       </w:pPr>
       <w:r>
@@ -1216,7 +1123,7 @@
         <w:pStyle w:val="ListParagraph"/>
         <w:numPr>
           <w:ilvl w:val="0"/>
-          <w:numId w:val="2"/>
+          <w:numId w:val="5"/>
         </w:numPr>
       </w:pPr>
       <w:r>
@@ -1228,28 +1135,28 @@
         <w:pStyle w:val="ListParagraph"/>
         <w:numPr>
           <w:ilvl w:val="0"/>
-          <w:numId w:val="2"/>
-        </w:numPr>
-      </w:pPr>
+          <w:numId w:val="5"/>
+        </w:numPr>
+      </w:pPr>
+      <w:r>
+        <w:t>Media:</w:t>
+      </w:r>
+    </w:p>
+    <w:p>
+      <w:pPr>
+        <w:pStyle w:val="ListParagraph"/>
+        <w:numPr>
+          <w:ilvl w:val="0"/>
+          <w:numId w:val="5"/>
+        </w:numPr>
+      </w:pPr>
+      <w:r>
+        <w:t>Music:</w:t>
+      </w:r>
+    </w:p>
+    <w:p>
       <w:r>
         <w:lastRenderedPageBreak/>
-        <w:t>Media:</w:t>
-      </w:r>
-    </w:p>
-    <w:p>
-      <w:pPr>
-        <w:pStyle w:val="ListParagraph"/>
-        <w:numPr>
-          <w:ilvl w:val="0"/>
-          <w:numId w:val="2"/>
-        </w:numPr>
-      </w:pPr>
-      <w:r>
-        <w:t>Music:</w:t>
-      </w:r>
-    </w:p>
-    <w:p>
-      <w:r>
         <w:t>-Hobbies:</w:t>
       </w:r>
     </w:p>
@@ -1259,22 +1166,197 @@
       </w:r>
     </w:p>
     <w:p>
-      <w:proofErr w:type="spellStart"/>
       <w:r>
         <w:rPr>
           <w:b/>
         </w:rPr>
-        <w:t>Sharky</w:t>
-      </w:r>
-      <w:proofErr w:type="spellEnd"/>
+        <w:t>Sharky:</w:t>
+      </w:r>
+      <w:r>
+        <w:t xml:space="preserve"> Spikes on the bubble allow for better traction. Sharp and fierce look with harsh colored clothes and spiky teeth, coupled with his outgoing personality and disregard for personal space can be overwhelming, but really, he just wants to be friendly and gets anxiety about accidently making people uncomfortable. </w:t>
+      </w:r>
+    </w:p>
+    <w:p>
+      <w:r>
+        <w:t>Real Name:</w:t>
+      </w:r>
+    </w:p>
+    <w:p>
+      <w:r>
+        <w:t>-Appearance</w:t>
+      </w:r>
+    </w:p>
+    <w:p>
+      <w:pPr>
+        <w:pStyle w:val="ListParagraph"/>
+        <w:numPr>
+          <w:ilvl w:val="0"/>
+          <w:numId w:val="4"/>
+        </w:numPr>
+      </w:pPr>
+      <w:r>
+        <w:t xml:space="preserve">Species: </w:t>
+      </w:r>
+    </w:p>
+    <w:p>
+      <w:pPr>
+        <w:pStyle w:val="ListParagraph"/>
+        <w:numPr>
+          <w:ilvl w:val="0"/>
+          <w:numId w:val="4"/>
+        </w:numPr>
+      </w:pPr>
+      <w:r>
+        <w:t xml:space="preserve">Height: </w:t>
+      </w:r>
+    </w:p>
+    <w:p>
+      <w:pPr>
+        <w:pStyle w:val="ListParagraph"/>
+        <w:numPr>
+          <w:ilvl w:val="0"/>
+          <w:numId w:val="4"/>
+        </w:numPr>
+      </w:pPr>
+      <w:r>
+        <w:t xml:space="preserve">Build: </w:t>
+      </w:r>
+    </w:p>
+    <w:p>
+      <w:pPr>
+        <w:pStyle w:val="ListParagraph"/>
+        <w:numPr>
+          <w:ilvl w:val="0"/>
+          <w:numId w:val="4"/>
+        </w:numPr>
+      </w:pPr>
+      <w:r>
+        <w:t xml:space="preserve">Face: </w:t>
+      </w:r>
+    </w:p>
+    <w:p>
+      <w:pPr>
+        <w:pStyle w:val="ListParagraph"/>
+        <w:numPr>
+          <w:ilvl w:val="0"/>
+          <w:numId w:val="4"/>
+        </w:numPr>
+      </w:pPr>
+      <w:r>
+        <w:t xml:space="preserve">Skin/surface and hair: </w:t>
+      </w:r>
+    </w:p>
+    <w:p>
+      <w:pPr>
+        <w:pStyle w:val="ListParagraph"/>
+        <w:numPr>
+          <w:ilvl w:val="0"/>
+          <w:numId w:val="4"/>
+        </w:numPr>
+      </w:pPr>
+      <w:r>
+        <w:t xml:space="preserve">Eyes: </w:t>
+      </w:r>
+    </w:p>
+    <w:p>
+      <w:pPr>
+        <w:pStyle w:val="ListParagraph"/>
+        <w:numPr>
+          <w:ilvl w:val="0"/>
+          <w:numId w:val="4"/>
+        </w:numPr>
+      </w:pPr>
+      <w:r>
+        <w:t xml:space="preserve">Modifications: </w:t>
+      </w:r>
+    </w:p>
+    <w:p>
+      <w:r>
+        <w:t>-Style:</w:t>
+      </w:r>
+    </w:p>
+    <w:p>
+      <w:r>
+        <w:t>-Communication</w:t>
+      </w:r>
+    </w:p>
+    <w:p>
+      <w:r>
+        <w:t>-Racer:</w:t>
+      </w:r>
+    </w:p>
+    <w:p>
+      <w:r>
+        <w:t>-Tastes</w:t>
+      </w:r>
+    </w:p>
+    <w:p>
+      <w:pPr>
+        <w:pStyle w:val="ListParagraph"/>
+        <w:numPr>
+          <w:ilvl w:val="0"/>
+          <w:numId w:val="5"/>
+        </w:numPr>
+      </w:pPr>
+      <w:r>
+        <w:t>Aesthetics:</w:t>
+      </w:r>
+    </w:p>
+    <w:p>
+      <w:pPr>
+        <w:pStyle w:val="ListParagraph"/>
+        <w:numPr>
+          <w:ilvl w:val="0"/>
+          <w:numId w:val="5"/>
+        </w:numPr>
+      </w:pPr>
+      <w:r>
+        <w:t>Food:</w:t>
+      </w:r>
+    </w:p>
+    <w:p>
+      <w:pPr>
+        <w:pStyle w:val="ListParagraph"/>
+        <w:numPr>
+          <w:ilvl w:val="0"/>
+          <w:numId w:val="5"/>
+        </w:numPr>
+      </w:pPr>
+      <w:r>
+        <w:t>Media:</w:t>
+      </w:r>
+    </w:p>
+    <w:p>
+      <w:pPr>
+        <w:pStyle w:val="ListParagraph"/>
+        <w:numPr>
+          <w:ilvl w:val="0"/>
+          <w:numId w:val="5"/>
+        </w:numPr>
+      </w:pPr>
+      <w:r>
+        <w:t>Music:</w:t>
+      </w:r>
+    </w:p>
+    <w:p>
+      <w:r>
+        <w:t>-Hobbies:</w:t>
+      </w:r>
+    </w:p>
+    <w:p>
+      <w:r>
+        <w:t>-Other notes:</w:t>
+      </w:r>
+    </w:p>
+    <w:p>
       <w:r>
         <w:rPr>
           <w:b/>
         </w:rPr>
-        <w:t>:</w:t>
-      </w:r>
-      <w:r>
-        <w:t xml:space="preserve"> Spikes on the bubble allow for better traction. Sharp and fierce look with harsh colored clothes and spiky teeth, coupled with his outgoing personality and disregard for personal space can be overwhelming, but really, he just wants to be friendly and gets anxiety about accidently making people uncomfortable. </w:t>
+        <w:t>Spitbug:</w:t>
+      </w:r>
+      <w:r>
+        <w:t xml:space="preserve"> Shy, avoids other racers on the track. His racer’s bubble is made of smaller bubbles.</w:t>
       </w:r>
     </w:p>
     <w:p>
@@ -1292,7 +1374,7 @@
         <w:pStyle w:val="ListParagraph"/>
         <w:numPr>
           <w:ilvl w:val="0"/>
-          <w:numId w:val="1"/>
+          <w:numId w:val="4"/>
         </w:numPr>
       </w:pPr>
       <w:r>
@@ -1304,7 +1386,7 @@
         <w:pStyle w:val="ListParagraph"/>
         <w:numPr>
           <w:ilvl w:val="0"/>
-          <w:numId w:val="1"/>
+          <w:numId w:val="4"/>
         </w:numPr>
       </w:pPr>
       <w:r>
@@ -1316,7 +1398,7 @@
         <w:pStyle w:val="ListParagraph"/>
         <w:numPr>
           <w:ilvl w:val="0"/>
-          <w:numId w:val="1"/>
+          <w:numId w:val="4"/>
         </w:numPr>
       </w:pPr>
       <w:r>
@@ -1328,7 +1410,7 @@
         <w:pStyle w:val="ListParagraph"/>
         <w:numPr>
           <w:ilvl w:val="0"/>
-          <w:numId w:val="1"/>
+          <w:numId w:val="4"/>
         </w:numPr>
       </w:pPr>
       <w:r>
@@ -1340,7 +1422,7 @@
         <w:pStyle w:val="ListParagraph"/>
         <w:numPr>
           <w:ilvl w:val="0"/>
-          <w:numId w:val="1"/>
+          <w:numId w:val="4"/>
         </w:numPr>
       </w:pPr>
       <w:r>
@@ -1352,7 +1434,7 @@
         <w:pStyle w:val="ListParagraph"/>
         <w:numPr>
           <w:ilvl w:val="0"/>
-          <w:numId w:val="1"/>
+          <w:numId w:val="4"/>
         </w:numPr>
       </w:pPr>
       <w:r>
@@ -1364,7 +1446,7 @@
         <w:pStyle w:val="ListParagraph"/>
         <w:numPr>
           <w:ilvl w:val="0"/>
-          <w:numId w:val="1"/>
+          <w:numId w:val="4"/>
         </w:numPr>
       </w:pPr>
       <w:r>
@@ -1373,6 +1455,7 @@
     </w:p>
     <w:p>
       <w:r>
+        <w:lastRenderedPageBreak/>
         <w:t>-Style:</w:t>
       </w:r>
     </w:p>
@@ -1396,7 +1479,7 @@
         <w:pStyle w:val="ListParagraph"/>
         <w:numPr>
           <w:ilvl w:val="0"/>
-          <w:numId w:val="2"/>
+          <w:numId w:val="5"/>
         </w:numPr>
       </w:pPr>
       <w:r>
@@ -1408,7 +1491,7 @@
         <w:pStyle w:val="ListParagraph"/>
         <w:numPr>
           <w:ilvl w:val="0"/>
-          <w:numId w:val="2"/>
+          <w:numId w:val="5"/>
         </w:numPr>
       </w:pPr>
       <w:r>
@@ -1420,7 +1503,7 @@
         <w:pStyle w:val="ListParagraph"/>
         <w:numPr>
           <w:ilvl w:val="0"/>
-          <w:numId w:val="2"/>
+          <w:numId w:val="5"/>
         </w:numPr>
       </w:pPr>
       <w:r>
@@ -1432,7 +1515,7 @@
         <w:pStyle w:val="ListParagraph"/>
         <w:numPr>
           <w:ilvl w:val="0"/>
-          <w:numId w:val="2"/>
+          <w:numId w:val="5"/>
         </w:numPr>
       </w:pPr>
       <w:r>
@@ -1450,22 +1533,197 @@
       </w:r>
     </w:p>
     <w:p>
-      <w:proofErr w:type="spellStart"/>
       <w:r>
         <w:rPr>
           <w:b/>
         </w:rPr>
-        <w:t>Spitbug</w:t>
-      </w:r>
-      <w:proofErr w:type="spellEnd"/>
+        <w:t>Lunarcore:</w:t>
+      </w:r>
+      <w:r>
+        <w:t xml:space="preserve"> Strong of muscle and idealistic. She’s not an astronaut, but working on it. So dry of personality and academic you could forget she just sold you shrooms.</w:t>
+      </w:r>
+    </w:p>
+    <w:p>
+      <w:r>
+        <w:t>Real Name:</w:t>
+      </w:r>
+    </w:p>
+    <w:p>
+      <w:r>
+        <w:t>-Appearance</w:t>
+      </w:r>
+    </w:p>
+    <w:p>
+      <w:pPr>
+        <w:pStyle w:val="ListParagraph"/>
+        <w:numPr>
+          <w:ilvl w:val="0"/>
+          <w:numId w:val="4"/>
+        </w:numPr>
+      </w:pPr>
+      <w:r>
+        <w:t xml:space="preserve">Species: </w:t>
+      </w:r>
+    </w:p>
+    <w:p>
+      <w:pPr>
+        <w:pStyle w:val="ListParagraph"/>
+        <w:numPr>
+          <w:ilvl w:val="0"/>
+          <w:numId w:val="4"/>
+        </w:numPr>
+      </w:pPr>
+      <w:r>
+        <w:t xml:space="preserve">Height: </w:t>
+      </w:r>
+    </w:p>
+    <w:p>
+      <w:pPr>
+        <w:pStyle w:val="ListParagraph"/>
+        <w:numPr>
+          <w:ilvl w:val="0"/>
+          <w:numId w:val="4"/>
+        </w:numPr>
+      </w:pPr>
+      <w:r>
+        <w:t xml:space="preserve">Build: </w:t>
+      </w:r>
+    </w:p>
+    <w:p>
+      <w:pPr>
+        <w:pStyle w:val="ListParagraph"/>
+        <w:numPr>
+          <w:ilvl w:val="0"/>
+          <w:numId w:val="4"/>
+        </w:numPr>
+      </w:pPr>
+      <w:r>
+        <w:t xml:space="preserve">Face: </w:t>
+      </w:r>
+    </w:p>
+    <w:p>
+      <w:pPr>
+        <w:pStyle w:val="ListParagraph"/>
+        <w:numPr>
+          <w:ilvl w:val="0"/>
+          <w:numId w:val="4"/>
+        </w:numPr>
+      </w:pPr>
+      <w:r>
+        <w:t xml:space="preserve">Skin/surface and hair: </w:t>
+      </w:r>
+    </w:p>
+    <w:p>
+      <w:pPr>
+        <w:pStyle w:val="ListParagraph"/>
+        <w:numPr>
+          <w:ilvl w:val="0"/>
+          <w:numId w:val="4"/>
+        </w:numPr>
+      </w:pPr>
+      <w:r>
+        <w:t xml:space="preserve">Eyes: </w:t>
+      </w:r>
+    </w:p>
+    <w:p>
+      <w:pPr>
+        <w:pStyle w:val="ListParagraph"/>
+        <w:numPr>
+          <w:ilvl w:val="0"/>
+          <w:numId w:val="4"/>
+        </w:numPr>
+      </w:pPr>
+      <w:r>
+        <w:t xml:space="preserve">Modifications: </w:t>
+      </w:r>
+    </w:p>
+    <w:p>
+      <w:r>
+        <w:t>-Style:</w:t>
+      </w:r>
+    </w:p>
+    <w:p>
+      <w:r>
+        <w:t>-Communication</w:t>
+      </w:r>
+    </w:p>
+    <w:p>
+      <w:r>
+        <w:t>-Racer:</w:t>
+      </w:r>
+    </w:p>
+    <w:p>
+      <w:r>
+        <w:t>-Tastes</w:t>
+      </w:r>
+    </w:p>
+    <w:p>
+      <w:pPr>
+        <w:pStyle w:val="ListParagraph"/>
+        <w:numPr>
+          <w:ilvl w:val="0"/>
+          <w:numId w:val="5"/>
+        </w:numPr>
+      </w:pPr>
+      <w:r>
+        <w:t>Aesthetics:</w:t>
+      </w:r>
+    </w:p>
+    <w:p>
+      <w:pPr>
+        <w:pStyle w:val="ListParagraph"/>
+        <w:numPr>
+          <w:ilvl w:val="0"/>
+          <w:numId w:val="5"/>
+        </w:numPr>
+      </w:pPr>
+      <w:r>
+        <w:t>Food:</w:t>
+      </w:r>
+    </w:p>
+    <w:p>
+      <w:pPr>
+        <w:pStyle w:val="ListParagraph"/>
+        <w:numPr>
+          <w:ilvl w:val="0"/>
+          <w:numId w:val="5"/>
+        </w:numPr>
+      </w:pPr>
+      <w:r>
+        <w:t>Media:</w:t>
+      </w:r>
+    </w:p>
+    <w:p>
+      <w:pPr>
+        <w:pStyle w:val="ListParagraph"/>
+        <w:numPr>
+          <w:ilvl w:val="0"/>
+          <w:numId w:val="5"/>
+        </w:numPr>
+      </w:pPr>
+      <w:r>
+        <w:t>Music:</w:t>
+      </w:r>
+    </w:p>
+    <w:p>
+      <w:r>
+        <w:t>-Hobbies:</w:t>
+      </w:r>
+    </w:p>
+    <w:p>
+      <w:r>
+        <w:t>-Other notes:</w:t>
+      </w:r>
+    </w:p>
+    <w:p>
       <w:r>
         <w:rPr>
           <w:b/>
         </w:rPr>
-        <w:t>:</w:t>
-      </w:r>
-      <w:r>
-        <w:t xml:space="preserve"> Shy, avoids other racers on the track. His racer’s bubble is made of smaller bubbles.</w:t>
+        <w:t>Graffiti Wizard</w:t>
+      </w:r>
+      <w:r>
+        <w:t>: He’s an old art teacher who got in to racing during his midlife crisis. Every time somebody uses red blue and yellow in the same design he ages by a month. (Bauhaus hater.)</w:t>
       </w:r>
     </w:p>
     <w:p>
@@ -1475,6 +1733,7 @@
     </w:p>
     <w:p>
       <w:r>
+        <w:lastRenderedPageBreak/>
         <w:t>-Appearance</w:t>
       </w:r>
     </w:p>
@@ -1483,7 +1742,7 @@
         <w:pStyle w:val="ListParagraph"/>
         <w:numPr>
           <w:ilvl w:val="0"/>
-          <w:numId w:val="1"/>
+          <w:numId w:val="4"/>
         </w:numPr>
       </w:pPr>
       <w:r>
@@ -1495,7 +1754,7 @@
         <w:pStyle w:val="ListParagraph"/>
         <w:numPr>
           <w:ilvl w:val="0"/>
-          <w:numId w:val="1"/>
+          <w:numId w:val="4"/>
         </w:numPr>
       </w:pPr>
       <w:r>
@@ -1507,7 +1766,7 @@
         <w:pStyle w:val="ListParagraph"/>
         <w:numPr>
           <w:ilvl w:val="0"/>
-          <w:numId w:val="1"/>
+          <w:numId w:val="4"/>
         </w:numPr>
       </w:pPr>
       <w:r>
@@ -1519,7 +1778,7 @@
         <w:pStyle w:val="ListParagraph"/>
         <w:numPr>
           <w:ilvl w:val="0"/>
-          <w:numId w:val="1"/>
+          <w:numId w:val="4"/>
         </w:numPr>
       </w:pPr>
       <w:r>
@@ -1531,11 +1790,10 @@
         <w:pStyle w:val="ListParagraph"/>
         <w:numPr>
           <w:ilvl w:val="0"/>
-          <w:numId w:val="1"/>
-        </w:numPr>
-      </w:pPr>
-      <w:r>
-        <w:lastRenderedPageBreak/>
+          <w:numId w:val="4"/>
+        </w:numPr>
+      </w:pPr>
+      <w:r>
         <w:t xml:space="preserve">Skin/surface and hair: </w:t>
       </w:r>
     </w:p>
@@ -1544,7 +1802,7 @@
         <w:pStyle w:val="ListParagraph"/>
         <w:numPr>
           <w:ilvl w:val="0"/>
-          <w:numId w:val="1"/>
+          <w:numId w:val="4"/>
         </w:numPr>
       </w:pPr>
       <w:r>
@@ -1556,7 +1814,7 @@
         <w:pStyle w:val="ListParagraph"/>
         <w:numPr>
           <w:ilvl w:val="0"/>
-          <w:numId w:val="1"/>
+          <w:numId w:val="4"/>
         </w:numPr>
       </w:pPr>
       <w:r>
@@ -1588,7 +1846,7 @@
         <w:pStyle w:val="ListParagraph"/>
         <w:numPr>
           <w:ilvl w:val="0"/>
-          <w:numId w:val="2"/>
+          <w:numId w:val="5"/>
         </w:numPr>
       </w:pPr>
       <w:r>
@@ -1600,7 +1858,7 @@
         <w:pStyle w:val="ListParagraph"/>
         <w:numPr>
           <w:ilvl w:val="0"/>
-          <w:numId w:val="2"/>
+          <w:numId w:val="5"/>
         </w:numPr>
       </w:pPr>
       <w:r>
@@ -1612,7 +1870,7 @@
         <w:pStyle w:val="ListParagraph"/>
         <w:numPr>
           <w:ilvl w:val="0"/>
-          <w:numId w:val="2"/>
+          <w:numId w:val="5"/>
         </w:numPr>
       </w:pPr>
       <w:r>
@@ -1624,7 +1882,7 @@
         <w:pStyle w:val="ListParagraph"/>
         <w:numPr>
           <w:ilvl w:val="0"/>
-          <w:numId w:val="2"/>
+          <w:numId w:val="5"/>
         </w:numPr>
       </w:pPr>
       <w:r>
@@ -1642,38 +1900,198 @@
       </w:r>
     </w:p>
     <w:p>
-      <w:proofErr w:type="spellStart"/>
       <w:r>
         <w:rPr>
           <w:b/>
         </w:rPr>
-        <w:t>Lunarcore</w:t>
-      </w:r>
-      <w:proofErr w:type="spellEnd"/>
+        <w:t>Fishtank:</w:t>
+      </w:r>
+      <w:r>
+        <w:t xml:space="preserve"> Racer is filled with water, or some kind of dense fluid, reducing its bounce and letting it build up more momentum. Who’s driving this thing? Fuck if I know!</w:t>
+      </w:r>
+    </w:p>
+    <w:p>
+      <w:r>
+        <w:t>Real Name:</w:t>
+      </w:r>
+    </w:p>
+    <w:p>
+      <w:r>
+        <w:t>-Appearance</w:t>
+      </w:r>
+    </w:p>
+    <w:p>
+      <w:pPr>
+        <w:pStyle w:val="ListParagraph"/>
+        <w:numPr>
+          <w:ilvl w:val="0"/>
+          <w:numId w:val="4"/>
+        </w:numPr>
+      </w:pPr>
+      <w:r>
+        <w:t xml:space="preserve">Species: </w:t>
+      </w:r>
+    </w:p>
+    <w:p>
+      <w:pPr>
+        <w:pStyle w:val="ListParagraph"/>
+        <w:numPr>
+          <w:ilvl w:val="0"/>
+          <w:numId w:val="4"/>
+        </w:numPr>
+      </w:pPr>
+      <w:r>
+        <w:t xml:space="preserve">Height: </w:t>
+      </w:r>
+    </w:p>
+    <w:p>
+      <w:pPr>
+        <w:pStyle w:val="ListParagraph"/>
+        <w:numPr>
+          <w:ilvl w:val="0"/>
+          <w:numId w:val="4"/>
+        </w:numPr>
+      </w:pPr>
+      <w:r>
+        <w:t xml:space="preserve">Build: </w:t>
+      </w:r>
+    </w:p>
+    <w:p>
+      <w:pPr>
+        <w:pStyle w:val="ListParagraph"/>
+        <w:numPr>
+          <w:ilvl w:val="0"/>
+          <w:numId w:val="4"/>
+        </w:numPr>
+      </w:pPr>
+      <w:r>
+        <w:t xml:space="preserve">Face: </w:t>
+      </w:r>
+    </w:p>
+    <w:p>
+      <w:pPr>
+        <w:pStyle w:val="ListParagraph"/>
+        <w:numPr>
+          <w:ilvl w:val="0"/>
+          <w:numId w:val="4"/>
+        </w:numPr>
+      </w:pPr>
+      <w:r>
+        <w:t xml:space="preserve">Skin/surface and hair: </w:t>
+      </w:r>
+    </w:p>
+    <w:p>
+      <w:pPr>
+        <w:pStyle w:val="ListParagraph"/>
+        <w:numPr>
+          <w:ilvl w:val="0"/>
+          <w:numId w:val="4"/>
+        </w:numPr>
+      </w:pPr>
+      <w:r>
+        <w:t xml:space="preserve">Eyes: </w:t>
+      </w:r>
+    </w:p>
+    <w:p>
+      <w:pPr>
+        <w:pStyle w:val="ListParagraph"/>
+        <w:numPr>
+          <w:ilvl w:val="0"/>
+          <w:numId w:val="4"/>
+        </w:numPr>
+      </w:pPr>
+      <w:r>
+        <w:t xml:space="preserve">Modifications: </w:t>
+      </w:r>
+    </w:p>
+    <w:p>
+      <w:r>
+        <w:t>-Style:</w:t>
+      </w:r>
+    </w:p>
+    <w:p>
+      <w:r>
+        <w:t>-Communication</w:t>
+      </w:r>
+    </w:p>
+    <w:p>
+      <w:r>
+        <w:t>-Racer:</w:t>
+      </w:r>
+    </w:p>
+    <w:p>
+      <w:r>
+        <w:t>-Tastes</w:t>
+      </w:r>
+    </w:p>
+    <w:p>
+      <w:pPr>
+        <w:pStyle w:val="ListParagraph"/>
+        <w:numPr>
+          <w:ilvl w:val="0"/>
+          <w:numId w:val="5"/>
+        </w:numPr>
+      </w:pPr>
+      <w:r>
+        <w:t>Aesthetics:</w:t>
+      </w:r>
+    </w:p>
+    <w:p>
+      <w:pPr>
+        <w:pStyle w:val="ListParagraph"/>
+        <w:numPr>
+          <w:ilvl w:val="0"/>
+          <w:numId w:val="5"/>
+        </w:numPr>
+      </w:pPr>
+      <w:r>
+        <w:lastRenderedPageBreak/>
+        <w:t>Food:</w:t>
+      </w:r>
+    </w:p>
+    <w:p>
+      <w:pPr>
+        <w:pStyle w:val="ListParagraph"/>
+        <w:numPr>
+          <w:ilvl w:val="0"/>
+          <w:numId w:val="5"/>
+        </w:numPr>
+      </w:pPr>
+      <w:r>
+        <w:t>Media:</w:t>
+      </w:r>
+    </w:p>
+    <w:p>
+      <w:pPr>
+        <w:pStyle w:val="ListParagraph"/>
+        <w:numPr>
+          <w:ilvl w:val="0"/>
+          <w:numId w:val="5"/>
+        </w:numPr>
+      </w:pPr>
+      <w:r>
+        <w:t>Music:</w:t>
+      </w:r>
+    </w:p>
+    <w:p>
+      <w:r>
+        <w:t>-Hobbies:</w:t>
+      </w:r>
+    </w:p>
+    <w:p>
+      <w:r>
+        <w:t>-Other notes:</w:t>
+      </w:r>
+    </w:p>
+    <w:p>
       <w:r>
         <w:rPr>
           <w:b/>
         </w:rPr>
-        <w:t>:</w:t>
-      </w:r>
-      <w:r>
-        <w:t xml:space="preserve"> Strong of muscle and idealistic. She’s not an astronaut, but working on it. </w:t>
-      </w:r>
-      <w:proofErr w:type="gramStart"/>
-      <w:r>
-        <w:t>So</w:t>
-      </w:r>
-      <w:proofErr w:type="gramEnd"/>
-      <w:r>
-        <w:t xml:space="preserve"> dry of personality and academic you could forget she just sold you </w:t>
-      </w:r>
-      <w:proofErr w:type="spellStart"/>
-      <w:r>
-        <w:t>shrooms</w:t>
-      </w:r>
-      <w:proofErr w:type="spellEnd"/>
-      <w:r>
-        <w:t>.</w:t>
+        <w:t>virus</w:t>
+      </w:r>
+      <w:r>
+        <w:t>: Racer looks like a virus [IDEA, RACER CAN STICK TO AND DETACH FROM OTHER RACERS]. Chaotic neutral scum whose sole goal it to get into finals and ruin the favorites chances of winning. More aware of what goes on behind the scenes of professional BBR.</w:t>
       </w:r>
     </w:p>
     <w:p>
@@ -1691,7 +2109,7 @@
         <w:pStyle w:val="ListParagraph"/>
         <w:numPr>
           <w:ilvl w:val="0"/>
-          <w:numId w:val="1"/>
+          <w:numId w:val="4"/>
         </w:numPr>
       </w:pPr>
       <w:r>
@@ -1703,7 +2121,7 @@
         <w:pStyle w:val="ListParagraph"/>
         <w:numPr>
           <w:ilvl w:val="0"/>
-          <w:numId w:val="1"/>
+          <w:numId w:val="4"/>
         </w:numPr>
       </w:pPr>
       <w:r>
@@ -1715,7 +2133,7 @@
         <w:pStyle w:val="ListParagraph"/>
         <w:numPr>
           <w:ilvl w:val="0"/>
-          <w:numId w:val="1"/>
+          <w:numId w:val="4"/>
         </w:numPr>
       </w:pPr>
       <w:r>
@@ -1727,7 +2145,7 @@
         <w:pStyle w:val="ListParagraph"/>
         <w:numPr>
           <w:ilvl w:val="0"/>
-          <w:numId w:val="1"/>
+          <w:numId w:val="4"/>
         </w:numPr>
       </w:pPr>
       <w:r>
@@ -1739,7 +2157,7 @@
         <w:pStyle w:val="ListParagraph"/>
         <w:numPr>
           <w:ilvl w:val="0"/>
-          <w:numId w:val="1"/>
+          <w:numId w:val="4"/>
         </w:numPr>
       </w:pPr>
       <w:r>
@@ -1751,7 +2169,7 @@
         <w:pStyle w:val="ListParagraph"/>
         <w:numPr>
           <w:ilvl w:val="0"/>
-          <w:numId w:val="1"/>
+          <w:numId w:val="4"/>
         </w:numPr>
       </w:pPr>
       <w:r>
@@ -1763,7 +2181,7 @@
         <w:pStyle w:val="ListParagraph"/>
         <w:numPr>
           <w:ilvl w:val="0"/>
-          <w:numId w:val="1"/>
+          <w:numId w:val="4"/>
         </w:numPr>
       </w:pPr>
       <w:r>
@@ -1795,7 +2213,7 @@
         <w:pStyle w:val="ListParagraph"/>
         <w:numPr>
           <w:ilvl w:val="0"/>
-          <w:numId w:val="2"/>
+          <w:numId w:val="5"/>
         </w:numPr>
       </w:pPr>
       <w:r>
@@ -1807,7 +2225,7 @@
         <w:pStyle w:val="ListParagraph"/>
         <w:numPr>
           <w:ilvl w:val="0"/>
-          <w:numId w:val="2"/>
+          <w:numId w:val="5"/>
         </w:numPr>
       </w:pPr>
       <w:r>
@@ -1819,7 +2237,7 @@
         <w:pStyle w:val="ListParagraph"/>
         <w:numPr>
           <w:ilvl w:val="0"/>
-          <w:numId w:val="2"/>
+          <w:numId w:val="5"/>
         </w:numPr>
       </w:pPr>
       <w:r>
@@ -1831,7 +2249,374 @@
         <w:pStyle w:val="ListParagraph"/>
         <w:numPr>
           <w:ilvl w:val="0"/>
-          <w:numId w:val="2"/>
+          <w:numId w:val="5"/>
+        </w:numPr>
+      </w:pPr>
+      <w:r>
+        <w:t>Music:</w:t>
+      </w:r>
+    </w:p>
+    <w:p>
+      <w:r>
+        <w:t>-Hobbies:</w:t>
+      </w:r>
+    </w:p>
+    <w:p>
+      <w:r>
+        <w:t>-Other notes:</w:t>
+      </w:r>
+    </w:p>
+    <w:p>
+      <w:r>
+        <w:rPr>
+          <w:b/>
+        </w:rPr>
+        <w:t>Lightstreak</w:t>
+      </w:r>
+      <w:r>
+        <w:t xml:space="preserve">: Goth Cowboy. Spends a lot of time looking at the sky. </w:t>
+      </w:r>
+    </w:p>
+    <w:p>
+      <w:r>
+        <w:t>Real Name:</w:t>
+      </w:r>
+    </w:p>
+    <w:p>
+      <w:r>
+        <w:t>-Appearance</w:t>
+      </w:r>
+    </w:p>
+    <w:p>
+      <w:pPr>
+        <w:pStyle w:val="ListParagraph"/>
+        <w:numPr>
+          <w:ilvl w:val="0"/>
+          <w:numId w:val="4"/>
+        </w:numPr>
+      </w:pPr>
+      <w:r>
+        <w:t xml:space="preserve">Species: </w:t>
+      </w:r>
+    </w:p>
+    <w:p>
+      <w:pPr>
+        <w:pStyle w:val="ListParagraph"/>
+        <w:numPr>
+          <w:ilvl w:val="0"/>
+          <w:numId w:val="4"/>
+        </w:numPr>
+      </w:pPr>
+      <w:r>
+        <w:t xml:space="preserve">Height: </w:t>
+      </w:r>
+    </w:p>
+    <w:p>
+      <w:pPr>
+        <w:pStyle w:val="ListParagraph"/>
+        <w:numPr>
+          <w:ilvl w:val="0"/>
+          <w:numId w:val="4"/>
+        </w:numPr>
+      </w:pPr>
+      <w:r>
+        <w:t xml:space="preserve">Build: </w:t>
+      </w:r>
+    </w:p>
+    <w:p>
+      <w:pPr>
+        <w:pStyle w:val="ListParagraph"/>
+        <w:numPr>
+          <w:ilvl w:val="0"/>
+          <w:numId w:val="4"/>
+        </w:numPr>
+      </w:pPr>
+      <w:r>
+        <w:t xml:space="preserve">Face: </w:t>
+      </w:r>
+    </w:p>
+    <w:p>
+      <w:pPr>
+        <w:pStyle w:val="ListParagraph"/>
+        <w:numPr>
+          <w:ilvl w:val="0"/>
+          <w:numId w:val="4"/>
+        </w:numPr>
+      </w:pPr>
+      <w:r>
+        <w:t xml:space="preserve">Skin/surface and hair: </w:t>
+      </w:r>
+    </w:p>
+    <w:p>
+      <w:pPr>
+        <w:pStyle w:val="ListParagraph"/>
+        <w:numPr>
+          <w:ilvl w:val="0"/>
+          <w:numId w:val="4"/>
+        </w:numPr>
+      </w:pPr>
+      <w:r>
+        <w:lastRenderedPageBreak/>
+        <w:t xml:space="preserve">Eyes: </w:t>
+      </w:r>
+    </w:p>
+    <w:p>
+      <w:pPr>
+        <w:pStyle w:val="ListParagraph"/>
+        <w:numPr>
+          <w:ilvl w:val="0"/>
+          <w:numId w:val="4"/>
+        </w:numPr>
+      </w:pPr>
+      <w:r>
+        <w:t xml:space="preserve">Modifications: </w:t>
+      </w:r>
+    </w:p>
+    <w:p>
+      <w:r>
+        <w:t>-Style:</w:t>
+      </w:r>
+    </w:p>
+    <w:p>
+      <w:r>
+        <w:t>-Communication</w:t>
+      </w:r>
+    </w:p>
+    <w:p>
+      <w:r>
+        <w:t>-Racer:</w:t>
+      </w:r>
+    </w:p>
+    <w:p>
+      <w:r>
+        <w:t>-Tastes</w:t>
+      </w:r>
+    </w:p>
+    <w:p>
+      <w:pPr>
+        <w:pStyle w:val="ListParagraph"/>
+        <w:numPr>
+          <w:ilvl w:val="0"/>
+          <w:numId w:val="5"/>
+        </w:numPr>
+      </w:pPr>
+      <w:r>
+        <w:t>Aesthetics:</w:t>
+      </w:r>
+    </w:p>
+    <w:p>
+      <w:pPr>
+        <w:pStyle w:val="ListParagraph"/>
+        <w:numPr>
+          <w:ilvl w:val="0"/>
+          <w:numId w:val="5"/>
+        </w:numPr>
+      </w:pPr>
+      <w:r>
+        <w:t>Food:</w:t>
+      </w:r>
+    </w:p>
+    <w:p>
+      <w:pPr>
+        <w:pStyle w:val="ListParagraph"/>
+        <w:numPr>
+          <w:ilvl w:val="0"/>
+          <w:numId w:val="5"/>
+        </w:numPr>
+      </w:pPr>
+      <w:r>
+        <w:t>Media:</w:t>
+      </w:r>
+    </w:p>
+    <w:p>
+      <w:pPr>
+        <w:pStyle w:val="ListParagraph"/>
+        <w:numPr>
+          <w:ilvl w:val="0"/>
+          <w:numId w:val="5"/>
+        </w:numPr>
+      </w:pPr>
+      <w:r>
+        <w:t>Music:</w:t>
+      </w:r>
+    </w:p>
+    <w:p>
+      <w:r>
+        <w:t>-Hobbies:</w:t>
+      </w:r>
+    </w:p>
+    <w:p>
+      <w:r>
+        <w:t>-Other notes:</w:t>
+      </w:r>
+    </w:p>
+    <w:p>
+      <w:r>
+        <w:rPr>
+          <w:b/>
+        </w:rPr>
+        <w:t>MeltyChrome</w:t>
+      </w:r>
+      <w:r>
+        <w:t>: Worships the speed, she acts high but is sober. She can forget meals in the zone. Her racer has an extremely high top speed, but takes a while to accelerate and has difficulty turning.</w:t>
+      </w:r>
+    </w:p>
+    <w:p>
+      <w:r>
+        <w:t>Real Name:</w:t>
+      </w:r>
+    </w:p>
+    <w:p>
+      <w:r>
+        <w:t>-Appearance</w:t>
+      </w:r>
+    </w:p>
+    <w:p>
+      <w:pPr>
+        <w:pStyle w:val="ListParagraph"/>
+        <w:numPr>
+          <w:ilvl w:val="0"/>
+          <w:numId w:val="4"/>
+        </w:numPr>
+      </w:pPr>
+      <w:r>
+        <w:t xml:space="preserve">Species: </w:t>
+      </w:r>
+    </w:p>
+    <w:p>
+      <w:pPr>
+        <w:pStyle w:val="ListParagraph"/>
+        <w:numPr>
+          <w:ilvl w:val="0"/>
+          <w:numId w:val="4"/>
+        </w:numPr>
+      </w:pPr>
+      <w:r>
+        <w:t xml:space="preserve">Height: </w:t>
+      </w:r>
+    </w:p>
+    <w:p>
+      <w:pPr>
+        <w:pStyle w:val="ListParagraph"/>
+        <w:numPr>
+          <w:ilvl w:val="0"/>
+          <w:numId w:val="4"/>
+        </w:numPr>
+      </w:pPr>
+      <w:r>
+        <w:t xml:space="preserve">Build: </w:t>
+      </w:r>
+    </w:p>
+    <w:p>
+      <w:pPr>
+        <w:pStyle w:val="ListParagraph"/>
+        <w:numPr>
+          <w:ilvl w:val="0"/>
+          <w:numId w:val="4"/>
+        </w:numPr>
+      </w:pPr>
+      <w:r>
+        <w:t xml:space="preserve">Face: </w:t>
+      </w:r>
+    </w:p>
+    <w:p>
+      <w:pPr>
+        <w:pStyle w:val="ListParagraph"/>
+        <w:numPr>
+          <w:ilvl w:val="0"/>
+          <w:numId w:val="4"/>
+        </w:numPr>
+      </w:pPr>
+      <w:r>
+        <w:t xml:space="preserve">Skin/surface and hair: </w:t>
+      </w:r>
+    </w:p>
+    <w:p>
+      <w:pPr>
+        <w:pStyle w:val="ListParagraph"/>
+        <w:numPr>
+          <w:ilvl w:val="0"/>
+          <w:numId w:val="4"/>
+        </w:numPr>
+      </w:pPr>
+      <w:r>
+        <w:t xml:space="preserve">Eyes: </w:t>
+      </w:r>
+    </w:p>
+    <w:p>
+      <w:pPr>
+        <w:pStyle w:val="ListParagraph"/>
+        <w:numPr>
+          <w:ilvl w:val="0"/>
+          <w:numId w:val="4"/>
+        </w:numPr>
+      </w:pPr>
+      <w:r>
+        <w:t xml:space="preserve">Modifications: </w:t>
+      </w:r>
+    </w:p>
+    <w:p>
+      <w:r>
+        <w:t>-Style:</w:t>
+      </w:r>
+    </w:p>
+    <w:p>
+      <w:r>
+        <w:t>-Communication</w:t>
+      </w:r>
+    </w:p>
+    <w:p>
+      <w:r>
+        <w:t>-Racer:</w:t>
+      </w:r>
+    </w:p>
+    <w:p>
+      <w:r>
+        <w:t>-Tastes</w:t>
+      </w:r>
+    </w:p>
+    <w:p>
+      <w:pPr>
+        <w:pStyle w:val="ListParagraph"/>
+        <w:numPr>
+          <w:ilvl w:val="0"/>
+          <w:numId w:val="5"/>
+        </w:numPr>
+      </w:pPr>
+      <w:r>
+        <w:t>Aesthetics:</w:t>
+      </w:r>
+    </w:p>
+    <w:p>
+      <w:pPr>
+        <w:pStyle w:val="ListParagraph"/>
+        <w:numPr>
+          <w:ilvl w:val="0"/>
+          <w:numId w:val="5"/>
+        </w:numPr>
+      </w:pPr>
+      <w:r>
+        <w:t>Food:</w:t>
+      </w:r>
+    </w:p>
+    <w:p>
+      <w:pPr>
+        <w:pStyle w:val="ListParagraph"/>
+        <w:numPr>
+          <w:ilvl w:val="0"/>
+          <w:numId w:val="5"/>
+        </w:numPr>
+      </w:pPr>
+      <w:r>
+        <w:t>Media:</w:t>
+      </w:r>
+    </w:p>
+    <w:p>
+      <w:pPr>
+        <w:pStyle w:val="ListParagraph"/>
+        <w:numPr>
+          <w:ilvl w:val="0"/>
+          <w:numId w:val="5"/>
         </w:numPr>
       </w:pPr>
       <w:r>
@@ -1854,10 +2639,10 @@
           <w:b/>
         </w:rPr>
         <w:lastRenderedPageBreak/>
-        <w:t>Graffiti Wizard</w:t>
-      </w:r>
-      <w:r>
-        <w:t>: He’s an old art teacher who got in to racing during his midlife crisis. Every time somebody uses red blue and yellow in the same design he ages by a month. (Bauhaus hater.)</w:t>
+        <w:t>Minimalist</w:t>
+      </w:r>
+      <w:r>
+        <w:t>: Broken the Bounce Ball Racer down to its most basic level. Obsessed with space saving and simplicity, sometime to their detriment. Eats raw pasta as a snack.</w:t>
       </w:r>
     </w:p>
     <w:p>
@@ -1875,7 +2660,7 @@
         <w:pStyle w:val="ListParagraph"/>
         <w:numPr>
           <w:ilvl w:val="0"/>
-          <w:numId w:val="1"/>
+          <w:numId w:val="4"/>
         </w:numPr>
       </w:pPr>
       <w:r>
@@ -1887,7 +2672,7 @@
         <w:pStyle w:val="ListParagraph"/>
         <w:numPr>
           <w:ilvl w:val="0"/>
-          <w:numId w:val="1"/>
+          <w:numId w:val="4"/>
         </w:numPr>
       </w:pPr>
       <w:r>
@@ -1899,7 +2684,7 @@
         <w:pStyle w:val="ListParagraph"/>
         <w:numPr>
           <w:ilvl w:val="0"/>
-          <w:numId w:val="1"/>
+          <w:numId w:val="4"/>
         </w:numPr>
       </w:pPr>
       <w:r>
@@ -1911,7 +2696,7 @@
         <w:pStyle w:val="ListParagraph"/>
         <w:numPr>
           <w:ilvl w:val="0"/>
-          <w:numId w:val="1"/>
+          <w:numId w:val="4"/>
         </w:numPr>
       </w:pPr>
       <w:r>
@@ -1923,7 +2708,7 @@
         <w:pStyle w:val="ListParagraph"/>
         <w:numPr>
           <w:ilvl w:val="0"/>
-          <w:numId w:val="1"/>
+          <w:numId w:val="4"/>
         </w:numPr>
       </w:pPr>
       <w:r>
@@ -1935,7 +2720,7 @@
         <w:pStyle w:val="ListParagraph"/>
         <w:numPr>
           <w:ilvl w:val="0"/>
-          <w:numId w:val="1"/>
+          <w:numId w:val="4"/>
         </w:numPr>
       </w:pPr>
       <w:r>
@@ -1947,7 +2732,7 @@
         <w:pStyle w:val="ListParagraph"/>
         <w:numPr>
           <w:ilvl w:val="0"/>
-          <w:numId w:val="1"/>
+          <w:numId w:val="4"/>
         </w:numPr>
       </w:pPr>
       <w:r>
@@ -1979,7 +2764,7 @@
         <w:pStyle w:val="ListParagraph"/>
         <w:numPr>
           <w:ilvl w:val="0"/>
-          <w:numId w:val="2"/>
+          <w:numId w:val="5"/>
         </w:numPr>
       </w:pPr>
       <w:r>
@@ -1991,7 +2776,7 @@
         <w:pStyle w:val="ListParagraph"/>
         <w:numPr>
           <w:ilvl w:val="0"/>
-          <w:numId w:val="2"/>
+          <w:numId w:val="5"/>
         </w:numPr>
       </w:pPr>
       <w:r>
@@ -2003,7 +2788,7 @@
         <w:pStyle w:val="ListParagraph"/>
         <w:numPr>
           <w:ilvl w:val="0"/>
-          <w:numId w:val="2"/>
+          <w:numId w:val="5"/>
         </w:numPr>
       </w:pPr>
       <w:r>
@@ -2015,953 +2800,7 @@
         <w:pStyle w:val="ListParagraph"/>
         <w:numPr>
           <w:ilvl w:val="0"/>
-          <w:numId w:val="2"/>
-        </w:numPr>
-      </w:pPr>
-      <w:r>
-        <w:t>Music:</w:t>
-      </w:r>
-    </w:p>
-    <w:p>
-      <w:r>
-        <w:t>-Hobbies:</w:t>
-      </w:r>
-    </w:p>
-    <w:p>
-      <w:r>
-        <w:t>-Other notes:</w:t>
-      </w:r>
-    </w:p>
-    <w:p>
-      <w:proofErr w:type="spellStart"/>
-      <w:r>
-        <w:rPr>
-          <w:b/>
-        </w:rPr>
-        <w:t>Fishtank</w:t>
-      </w:r>
-      <w:proofErr w:type="spellEnd"/>
-      <w:r>
-        <w:rPr>
-          <w:b/>
-        </w:rPr>
-        <w:t>:</w:t>
-      </w:r>
-      <w:r>
-        <w:t xml:space="preserve"> Racer is filled with water, or </w:t>
-      </w:r>
-      <w:proofErr w:type="gramStart"/>
-      <w:r>
-        <w:t>some kind of dense</w:t>
-      </w:r>
-      <w:proofErr w:type="gramEnd"/>
-      <w:r>
-        <w:t xml:space="preserve"> fluid, reducing its bounce and letting it build up more momentum. Who’s driving this thing? Fuck if I know!</w:t>
-      </w:r>
-    </w:p>
-    <w:p>
-      <w:r>
-        <w:t>Real Name:</w:t>
-      </w:r>
-    </w:p>
-    <w:p>
-      <w:r>
-        <w:t>-Appearance</w:t>
-      </w:r>
-    </w:p>
-    <w:p>
-      <w:pPr>
-        <w:pStyle w:val="ListParagraph"/>
-        <w:numPr>
-          <w:ilvl w:val="0"/>
-          <w:numId w:val="1"/>
-        </w:numPr>
-      </w:pPr>
-      <w:r>
-        <w:t xml:space="preserve">Species: </w:t>
-      </w:r>
-    </w:p>
-    <w:p>
-      <w:pPr>
-        <w:pStyle w:val="ListParagraph"/>
-        <w:numPr>
-          <w:ilvl w:val="0"/>
-          <w:numId w:val="1"/>
-        </w:numPr>
-      </w:pPr>
-      <w:r>
-        <w:t xml:space="preserve">Height: </w:t>
-      </w:r>
-    </w:p>
-    <w:p>
-      <w:pPr>
-        <w:pStyle w:val="ListParagraph"/>
-        <w:numPr>
-          <w:ilvl w:val="0"/>
-          <w:numId w:val="1"/>
-        </w:numPr>
-      </w:pPr>
-      <w:r>
-        <w:t xml:space="preserve">Build: </w:t>
-      </w:r>
-    </w:p>
-    <w:p>
-      <w:pPr>
-        <w:pStyle w:val="ListParagraph"/>
-        <w:numPr>
-          <w:ilvl w:val="0"/>
-          <w:numId w:val="1"/>
-        </w:numPr>
-      </w:pPr>
-      <w:r>
-        <w:t xml:space="preserve">Face: </w:t>
-      </w:r>
-    </w:p>
-    <w:p>
-      <w:pPr>
-        <w:pStyle w:val="ListParagraph"/>
-        <w:numPr>
-          <w:ilvl w:val="0"/>
-          <w:numId w:val="1"/>
-        </w:numPr>
-      </w:pPr>
-      <w:r>
-        <w:t xml:space="preserve">Skin/surface and hair: </w:t>
-      </w:r>
-    </w:p>
-    <w:p>
-      <w:pPr>
-        <w:pStyle w:val="ListParagraph"/>
-        <w:numPr>
-          <w:ilvl w:val="0"/>
-          <w:numId w:val="1"/>
-        </w:numPr>
-      </w:pPr>
-      <w:r>
-        <w:t xml:space="preserve">Eyes: </w:t>
-      </w:r>
-    </w:p>
-    <w:p>
-      <w:pPr>
-        <w:pStyle w:val="ListParagraph"/>
-        <w:numPr>
-          <w:ilvl w:val="0"/>
-          <w:numId w:val="1"/>
-        </w:numPr>
-      </w:pPr>
-      <w:r>
-        <w:t xml:space="preserve">Modifications: </w:t>
-      </w:r>
-    </w:p>
-    <w:p>
-      <w:r>
-        <w:t>-Style:</w:t>
-      </w:r>
-    </w:p>
-    <w:p>
-      <w:r>
-        <w:t>-Communication</w:t>
-      </w:r>
-    </w:p>
-    <w:p>
-      <w:r>
-        <w:lastRenderedPageBreak/>
-        <w:t>-Racer:</w:t>
-      </w:r>
-    </w:p>
-    <w:p>
-      <w:r>
-        <w:t>-Tastes</w:t>
-      </w:r>
-    </w:p>
-    <w:p>
-      <w:pPr>
-        <w:pStyle w:val="ListParagraph"/>
-        <w:numPr>
-          <w:ilvl w:val="0"/>
-          <w:numId w:val="2"/>
-        </w:numPr>
-      </w:pPr>
-      <w:r>
-        <w:t>Aesthetics:</w:t>
-      </w:r>
-    </w:p>
-    <w:p>
-      <w:pPr>
-        <w:pStyle w:val="ListParagraph"/>
-        <w:numPr>
-          <w:ilvl w:val="0"/>
-          <w:numId w:val="2"/>
-        </w:numPr>
-      </w:pPr>
-      <w:r>
-        <w:t>Food:</w:t>
-      </w:r>
-    </w:p>
-    <w:p>
-      <w:pPr>
-        <w:pStyle w:val="ListParagraph"/>
-        <w:numPr>
-          <w:ilvl w:val="0"/>
-          <w:numId w:val="2"/>
-        </w:numPr>
-      </w:pPr>
-      <w:r>
-        <w:t>Media:</w:t>
-      </w:r>
-    </w:p>
-    <w:p>
-      <w:pPr>
-        <w:pStyle w:val="ListParagraph"/>
-        <w:numPr>
-          <w:ilvl w:val="0"/>
-          <w:numId w:val="2"/>
-        </w:numPr>
-      </w:pPr>
-      <w:r>
-        <w:t>Music:</w:t>
-      </w:r>
-    </w:p>
-    <w:p>
-      <w:r>
-        <w:t>-Hobbies:</w:t>
-      </w:r>
-    </w:p>
-    <w:p>
-      <w:r>
-        <w:t>-Other notes:</w:t>
-      </w:r>
-    </w:p>
-    <w:p>
-      <w:r>
-        <w:rPr>
-          <w:b/>
-        </w:rPr>
-        <w:t>virus</w:t>
-      </w:r>
-      <w:r>
-        <w:t>: Racer looks like a virus [IDEA, RACER CAN STICK TO AND DETACH FROM OTHER RACERS]. Chaotic neutral scum whose sole goal it to get into finals and ruin the favorites chances of winning. More aware of what goes on behind the scenes of professional BBR.</w:t>
-      </w:r>
-    </w:p>
-    <w:p>
-      <w:r>
-        <w:t>Real Name:</w:t>
-      </w:r>
-    </w:p>
-    <w:p>
-      <w:r>
-        <w:t>-Appearance</w:t>
-      </w:r>
-    </w:p>
-    <w:p>
-      <w:pPr>
-        <w:pStyle w:val="ListParagraph"/>
-        <w:numPr>
-          <w:ilvl w:val="0"/>
-          <w:numId w:val="1"/>
-        </w:numPr>
-      </w:pPr>
-      <w:r>
-        <w:t xml:space="preserve">Species: </w:t>
-      </w:r>
-    </w:p>
-    <w:p>
-      <w:pPr>
-        <w:pStyle w:val="ListParagraph"/>
-        <w:numPr>
-          <w:ilvl w:val="0"/>
-          <w:numId w:val="1"/>
-        </w:numPr>
-      </w:pPr>
-      <w:r>
-        <w:t xml:space="preserve">Height: </w:t>
-      </w:r>
-    </w:p>
-    <w:p>
-      <w:pPr>
-        <w:pStyle w:val="ListParagraph"/>
-        <w:numPr>
-          <w:ilvl w:val="0"/>
-          <w:numId w:val="1"/>
-        </w:numPr>
-      </w:pPr>
-      <w:r>
-        <w:t xml:space="preserve">Build: </w:t>
-      </w:r>
-    </w:p>
-    <w:p>
-      <w:pPr>
-        <w:pStyle w:val="ListParagraph"/>
-        <w:numPr>
-          <w:ilvl w:val="0"/>
-          <w:numId w:val="1"/>
-        </w:numPr>
-      </w:pPr>
-      <w:r>
-        <w:t xml:space="preserve">Face: </w:t>
-      </w:r>
-    </w:p>
-    <w:p>
-      <w:pPr>
-        <w:pStyle w:val="ListParagraph"/>
-        <w:numPr>
-          <w:ilvl w:val="0"/>
-          <w:numId w:val="1"/>
-        </w:numPr>
-      </w:pPr>
-      <w:r>
-        <w:t xml:space="preserve">Skin/surface and hair: </w:t>
-      </w:r>
-    </w:p>
-    <w:p>
-      <w:pPr>
-        <w:pStyle w:val="ListParagraph"/>
-        <w:numPr>
-          <w:ilvl w:val="0"/>
-          <w:numId w:val="1"/>
-        </w:numPr>
-      </w:pPr>
-      <w:r>
-        <w:t xml:space="preserve">Eyes: </w:t>
-      </w:r>
-    </w:p>
-    <w:p>
-      <w:pPr>
-        <w:pStyle w:val="ListParagraph"/>
-        <w:numPr>
-          <w:ilvl w:val="0"/>
-          <w:numId w:val="1"/>
-        </w:numPr>
-      </w:pPr>
-      <w:r>
-        <w:t xml:space="preserve">Modifications: </w:t>
-      </w:r>
-    </w:p>
-    <w:p>
-      <w:r>
-        <w:t>-Style:</w:t>
-      </w:r>
-    </w:p>
-    <w:p>
-      <w:r>
-        <w:t>-Communication</w:t>
-      </w:r>
-    </w:p>
-    <w:p>
-      <w:r>
-        <w:t>-Racer:</w:t>
-      </w:r>
-    </w:p>
-    <w:p>
-      <w:r>
-        <w:t>-Tastes</w:t>
-      </w:r>
-    </w:p>
-    <w:p>
-      <w:pPr>
-        <w:pStyle w:val="ListParagraph"/>
-        <w:numPr>
-          <w:ilvl w:val="0"/>
-          <w:numId w:val="2"/>
-        </w:numPr>
-      </w:pPr>
-      <w:r>
-        <w:t>Aesthetics:</w:t>
-      </w:r>
-    </w:p>
-    <w:p>
-      <w:pPr>
-        <w:pStyle w:val="ListParagraph"/>
-        <w:numPr>
-          <w:ilvl w:val="0"/>
-          <w:numId w:val="2"/>
-        </w:numPr>
-      </w:pPr>
-      <w:r>
-        <w:t>Food:</w:t>
-      </w:r>
-    </w:p>
-    <w:p>
-      <w:pPr>
-        <w:pStyle w:val="ListParagraph"/>
-        <w:numPr>
-          <w:ilvl w:val="0"/>
-          <w:numId w:val="2"/>
-        </w:numPr>
-      </w:pPr>
-      <w:r>
-        <w:t>Media:</w:t>
-      </w:r>
-    </w:p>
-    <w:p>
-      <w:pPr>
-        <w:pStyle w:val="ListParagraph"/>
-        <w:numPr>
-          <w:ilvl w:val="0"/>
-          <w:numId w:val="2"/>
-        </w:numPr>
-      </w:pPr>
-      <w:r>
-        <w:t>Music:</w:t>
-      </w:r>
-    </w:p>
-    <w:p>
-      <w:r>
-        <w:t>-Hobbies:</w:t>
-      </w:r>
-    </w:p>
-    <w:p>
-      <w:r>
-        <w:t>-Other notes:</w:t>
-      </w:r>
-    </w:p>
-    <w:p>
-      <w:proofErr w:type="spellStart"/>
-      <w:r>
-        <w:rPr>
-          <w:b/>
-        </w:rPr>
-        <w:t>Lightstreak</w:t>
-      </w:r>
-      <w:proofErr w:type="spellEnd"/>
-      <w:r>
-        <w:t xml:space="preserve">: Goth Cowboy. Spends a lot of time looking at the sky. </w:t>
-      </w:r>
-    </w:p>
-    <w:p>
-      <w:r>
-        <w:t>Real Name:</w:t>
-      </w:r>
-    </w:p>
-    <w:p>
-      <w:r>
-        <w:t>-Appearance</w:t>
-      </w:r>
-    </w:p>
-    <w:p>
-      <w:pPr>
-        <w:pStyle w:val="ListParagraph"/>
-        <w:numPr>
-          <w:ilvl w:val="0"/>
-          <w:numId w:val="1"/>
-        </w:numPr>
-      </w:pPr>
-      <w:r>
-        <w:lastRenderedPageBreak/>
-        <w:t xml:space="preserve">Species: </w:t>
-      </w:r>
-    </w:p>
-    <w:p>
-      <w:pPr>
-        <w:pStyle w:val="ListParagraph"/>
-        <w:numPr>
-          <w:ilvl w:val="0"/>
-          <w:numId w:val="1"/>
-        </w:numPr>
-      </w:pPr>
-      <w:r>
-        <w:t xml:space="preserve">Height: </w:t>
-      </w:r>
-    </w:p>
-    <w:p>
-      <w:pPr>
-        <w:pStyle w:val="ListParagraph"/>
-        <w:numPr>
-          <w:ilvl w:val="0"/>
-          <w:numId w:val="1"/>
-        </w:numPr>
-      </w:pPr>
-      <w:r>
-        <w:t xml:space="preserve">Build: </w:t>
-      </w:r>
-    </w:p>
-    <w:p>
-      <w:pPr>
-        <w:pStyle w:val="ListParagraph"/>
-        <w:numPr>
-          <w:ilvl w:val="0"/>
-          <w:numId w:val="1"/>
-        </w:numPr>
-      </w:pPr>
-      <w:r>
-        <w:t xml:space="preserve">Face: </w:t>
-      </w:r>
-    </w:p>
-    <w:p>
-      <w:pPr>
-        <w:pStyle w:val="ListParagraph"/>
-        <w:numPr>
-          <w:ilvl w:val="0"/>
-          <w:numId w:val="1"/>
-        </w:numPr>
-      </w:pPr>
-      <w:r>
-        <w:t xml:space="preserve">Skin/surface and hair: </w:t>
-      </w:r>
-    </w:p>
-    <w:p>
-      <w:pPr>
-        <w:pStyle w:val="ListParagraph"/>
-        <w:numPr>
-          <w:ilvl w:val="0"/>
-          <w:numId w:val="1"/>
-        </w:numPr>
-      </w:pPr>
-      <w:r>
-        <w:t xml:space="preserve">Eyes: </w:t>
-      </w:r>
-    </w:p>
-    <w:p>
-      <w:pPr>
-        <w:pStyle w:val="ListParagraph"/>
-        <w:numPr>
-          <w:ilvl w:val="0"/>
-          <w:numId w:val="1"/>
-        </w:numPr>
-      </w:pPr>
-      <w:r>
-        <w:t xml:space="preserve">Modifications: </w:t>
-      </w:r>
-    </w:p>
-    <w:p>
-      <w:r>
-        <w:t>-Style:</w:t>
-      </w:r>
-    </w:p>
-    <w:p>
-      <w:r>
-        <w:t>-Communication</w:t>
-      </w:r>
-    </w:p>
-    <w:p>
-      <w:r>
-        <w:t>-Racer:</w:t>
-      </w:r>
-    </w:p>
-    <w:p>
-      <w:r>
-        <w:t>-Tastes</w:t>
-      </w:r>
-    </w:p>
-    <w:p>
-      <w:pPr>
-        <w:pStyle w:val="ListParagraph"/>
-        <w:numPr>
-          <w:ilvl w:val="0"/>
-          <w:numId w:val="2"/>
-        </w:numPr>
-      </w:pPr>
-      <w:r>
-        <w:t>Aesthetics:</w:t>
-      </w:r>
-    </w:p>
-    <w:p>
-      <w:pPr>
-        <w:pStyle w:val="ListParagraph"/>
-        <w:numPr>
-          <w:ilvl w:val="0"/>
-          <w:numId w:val="2"/>
-        </w:numPr>
-      </w:pPr>
-      <w:r>
-        <w:t>Food:</w:t>
-      </w:r>
-    </w:p>
-    <w:p>
-      <w:pPr>
-        <w:pStyle w:val="ListParagraph"/>
-        <w:numPr>
-          <w:ilvl w:val="0"/>
-          <w:numId w:val="2"/>
-        </w:numPr>
-      </w:pPr>
-      <w:r>
-        <w:t>Media:</w:t>
-      </w:r>
-    </w:p>
-    <w:p>
-      <w:pPr>
-        <w:pStyle w:val="ListParagraph"/>
-        <w:numPr>
-          <w:ilvl w:val="0"/>
-          <w:numId w:val="2"/>
-        </w:numPr>
-      </w:pPr>
-      <w:r>
-        <w:t>Music:</w:t>
-      </w:r>
-    </w:p>
-    <w:p>
-      <w:r>
-        <w:t>-Hobbies:</w:t>
-      </w:r>
-    </w:p>
-    <w:p>
-      <w:r>
-        <w:t>-Other notes:</w:t>
-      </w:r>
-    </w:p>
-    <w:p>
-      <w:proofErr w:type="spellStart"/>
-      <w:r>
-        <w:rPr>
-          <w:b/>
-        </w:rPr>
-        <w:t>MeltyChrome</w:t>
-      </w:r>
-      <w:proofErr w:type="spellEnd"/>
-      <w:r>
-        <w:t xml:space="preserve">: Worships the speed, she acts high but is sober. She can forget meals in the zone. Her racer has an extremely </w:t>
-      </w:r>
-      <w:proofErr w:type="gramStart"/>
-      <w:r>
-        <w:t>high top</w:t>
-      </w:r>
-      <w:proofErr w:type="gramEnd"/>
-      <w:r>
-        <w:t xml:space="preserve"> speed, but takes a while to accelerate and has difficulty turning.</w:t>
-      </w:r>
-    </w:p>
-    <w:p>
-      <w:r>
-        <w:t>Real Name:</w:t>
-      </w:r>
-    </w:p>
-    <w:p>
-      <w:r>
-        <w:t>-Appearance</w:t>
-      </w:r>
-    </w:p>
-    <w:p>
-      <w:pPr>
-        <w:pStyle w:val="ListParagraph"/>
-        <w:numPr>
-          <w:ilvl w:val="0"/>
-          <w:numId w:val="1"/>
-        </w:numPr>
-      </w:pPr>
-      <w:r>
-        <w:t xml:space="preserve">Species: </w:t>
-      </w:r>
-    </w:p>
-    <w:p>
-      <w:pPr>
-        <w:pStyle w:val="ListParagraph"/>
-        <w:numPr>
-          <w:ilvl w:val="0"/>
-          <w:numId w:val="1"/>
-        </w:numPr>
-      </w:pPr>
-      <w:r>
-        <w:t xml:space="preserve">Height: </w:t>
-      </w:r>
-    </w:p>
-    <w:p>
-      <w:pPr>
-        <w:pStyle w:val="ListParagraph"/>
-        <w:numPr>
-          <w:ilvl w:val="0"/>
-          <w:numId w:val="1"/>
-        </w:numPr>
-      </w:pPr>
-      <w:r>
-        <w:t xml:space="preserve">Build: </w:t>
-      </w:r>
-    </w:p>
-    <w:p>
-      <w:pPr>
-        <w:pStyle w:val="ListParagraph"/>
-        <w:numPr>
-          <w:ilvl w:val="0"/>
-          <w:numId w:val="1"/>
-        </w:numPr>
-      </w:pPr>
-      <w:r>
-        <w:t xml:space="preserve">Face: </w:t>
-      </w:r>
-    </w:p>
-    <w:p>
-      <w:pPr>
-        <w:pStyle w:val="ListParagraph"/>
-        <w:numPr>
-          <w:ilvl w:val="0"/>
-          <w:numId w:val="1"/>
-        </w:numPr>
-      </w:pPr>
-      <w:r>
-        <w:t xml:space="preserve">Skin/surface and hair: </w:t>
-      </w:r>
-    </w:p>
-    <w:p>
-      <w:pPr>
-        <w:pStyle w:val="ListParagraph"/>
-        <w:numPr>
-          <w:ilvl w:val="0"/>
-          <w:numId w:val="1"/>
-        </w:numPr>
-      </w:pPr>
-      <w:r>
-        <w:t xml:space="preserve">Eyes: </w:t>
-      </w:r>
-    </w:p>
-    <w:p>
-      <w:pPr>
-        <w:pStyle w:val="ListParagraph"/>
-        <w:numPr>
-          <w:ilvl w:val="0"/>
-          <w:numId w:val="1"/>
-        </w:numPr>
-      </w:pPr>
-      <w:r>
-        <w:t xml:space="preserve">Modifications: </w:t>
-      </w:r>
-    </w:p>
-    <w:p>
-      <w:r>
-        <w:t>-Style:</w:t>
-      </w:r>
-    </w:p>
-    <w:p>
-      <w:r>
-        <w:t>-Communication</w:t>
-      </w:r>
-    </w:p>
-    <w:p>
-      <w:r>
-        <w:t>-Racer:</w:t>
-      </w:r>
-    </w:p>
-    <w:p>
-      <w:r>
-        <w:t>-Tastes</w:t>
-      </w:r>
-    </w:p>
-    <w:p>
-      <w:pPr>
-        <w:pStyle w:val="ListParagraph"/>
-        <w:numPr>
-          <w:ilvl w:val="0"/>
-          <w:numId w:val="2"/>
-        </w:numPr>
-      </w:pPr>
-      <w:r>
-        <w:t>Aesthetics:</w:t>
-      </w:r>
-    </w:p>
-    <w:p>
-      <w:pPr>
-        <w:pStyle w:val="ListParagraph"/>
-        <w:numPr>
-          <w:ilvl w:val="0"/>
-          <w:numId w:val="2"/>
-        </w:numPr>
-      </w:pPr>
-      <w:r>
-        <w:t>Food:</w:t>
-      </w:r>
-    </w:p>
-    <w:p>
-      <w:pPr>
-        <w:pStyle w:val="ListParagraph"/>
-        <w:numPr>
-          <w:ilvl w:val="0"/>
-          <w:numId w:val="2"/>
-        </w:numPr>
-      </w:pPr>
-      <w:r>
-        <w:t>Media:</w:t>
-      </w:r>
-    </w:p>
-    <w:p>
-      <w:pPr>
-        <w:pStyle w:val="ListParagraph"/>
-        <w:numPr>
-          <w:ilvl w:val="0"/>
-          <w:numId w:val="2"/>
-        </w:numPr>
-      </w:pPr>
-      <w:r>
-        <w:lastRenderedPageBreak/>
-        <w:t>Music:</w:t>
-      </w:r>
-    </w:p>
-    <w:p>
-      <w:r>
-        <w:t>-Hobbies:</w:t>
-      </w:r>
-    </w:p>
-    <w:p>
-      <w:r>
-        <w:t>-Other notes:</w:t>
-      </w:r>
-    </w:p>
-    <w:p>
-      <w:r>
-        <w:rPr>
-          <w:b/>
-        </w:rPr>
-        <w:t>Minimalist</w:t>
-      </w:r>
-      <w:r>
-        <w:t>: Broken the Bounce Ball Racer down to its most basic level. Obsessed with space saving and simplicity, sometime to their detriment. Eats raw pasta as a snack.</w:t>
-      </w:r>
-    </w:p>
-    <w:p>
-      <w:r>
-        <w:t>Real Name:</w:t>
-      </w:r>
-    </w:p>
-    <w:p>
-      <w:r>
-        <w:t>-Appearance</w:t>
-      </w:r>
-    </w:p>
-    <w:p>
-      <w:pPr>
-        <w:pStyle w:val="ListParagraph"/>
-        <w:numPr>
-          <w:ilvl w:val="0"/>
-          <w:numId w:val="1"/>
-        </w:numPr>
-      </w:pPr>
-      <w:r>
-        <w:t xml:space="preserve">Species: </w:t>
-      </w:r>
-    </w:p>
-    <w:p>
-      <w:pPr>
-        <w:pStyle w:val="ListParagraph"/>
-        <w:numPr>
-          <w:ilvl w:val="0"/>
-          <w:numId w:val="1"/>
-        </w:numPr>
-      </w:pPr>
-      <w:r>
-        <w:t xml:space="preserve">Height: </w:t>
-      </w:r>
-    </w:p>
-    <w:p>
-      <w:pPr>
-        <w:pStyle w:val="ListParagraph"/>
-        <w:numPr>
-          <w:ilvl w:val="0"/>
-          <w:numId w:val="1"/>
-        </w:numPr>
-      </w:pPr>
-      <w:r>
-        <w:t xml:space="preserve">Build: </w:t>
-      </w:r>
-    </w:p>
-    <w:p>
-      <w:pPr>
-        <w:pStyle w:val="ListParagraph"/>
-        <w:numPr>
-          <w:ilvl w:val="0"/>
-          <w:numId w:val="1"/>
-        </w:numPr>
-      </w:pPr>
-      <w:r>
-        <w:t xml:space="preserve">Face: </w:t>
-      </w:r>
-    </w:p>
-    <w:p>
-      <w:pPr>
-        <w:pStyle w:val="ListParagraph"/>
-        <w:numPr>
-          <w:ilvl w:val="0"/>
-          <w:numId w:val="1"/>
-        </w:numPr>
-      </w:pPr>
-      <w:r>
-        <w:t xml:space="preserve">Skin/surface and hair: </w:t>
-      </w:r>
-    </w:p>
-    <w:p>
-      <w:pPr>
-        <w:pStyle w:val="ListParagraph"/>
-        <w:numPr>
-          <w:ilvl w:val="0"/>
-          <w:numId w:val="1"/>
-        </w:numPr>
-      </w:pPr>
-      <w:r>
-        <w:t xml:space="preserve">Eyes: </w:t>
-      </w:r>
-    </w:p>
-    <w:p>
-      <w:pPr>
-        <w:pStyle w:val="ListParagraph"/>
-        <w:numPr>
-          <w:ilvl w:val="0"/>
-          <w:numId w:val="1"/>
-        </w:numPr>
-      </w:pPr>
-      <w:r>
-        <w:t xml:space="preserve">Modifications: </w:t>
-      </w:r>
-    </w:p>
-    <w:p>
-      <w:r>
-        <w:t>-Style:</w:t>
-      </w:r>
-    </w:p>
-    <w:p>
-      <w:r>
-        <w:t>-Communication</w:t>
-      </w:r>
-    </w:p>
-    <w:p>
-      <w:r>
-        <w:t>-Racer:</w:t>
-      </w:r>
-    </w:p>
-    <w:p>
-      <w:r>
-        <w:t>-Tastes</w:t>
-      </w:r>
-    </w:p>
-    <w:p>
-      <w:pPr>
-        <w:pStyle w:val="ListParagraph"/>
-        <w:numPr>
-          <w:ilvl w:val="0"/>
-          <w:numId w:val="2"/>
-        </w:numPr>
-      </w:pPr>
-      <w:r>
-        <w:t>Aesthetics:</w:t>
-      </w:r>
-    </w:p>
-    <w:p>
-      <w:pPr>
-        <w:pStyle w:val="ListParagraph"/>
-        <w:numPr>
-          <w:ilvl w:val="0"/>
-          <w:numId w:val="2"/>
-        </w:numPr>
-      </w:pPr>
-      <w:r>
-        <w:t>Food:</w:t>
-      </w:r>
-    </w:p>
-    <w:p>
-      <w:pPr>
-        <w:pStyle w:val="ListParagraph"/>
-        <w:numPr>
-          <w:ilvl w:val="0"/>
-          <w:numId w:val="2"/>
-        </w:numPr>
-      </w:pPr>
-      <w:r>
-        <w:t>Media:</w:t>
-      </w:r>
-    </w:p>
-    <w:p>
-      <w:pPr>
-        <w:pStyle w:val="ListParagraph"/>
-        <w:numPr>
-          <w:ilvl w:val="0"/>
-          <w:numId w:val="2"/>
+          <w:numId w:val="5"/>
         </w:numPr>
       </w:pPr>
       <w:r>
@@ -3004,7 +2843,7 @@
         <w:pStyle w:val="ListParagraph"/>
         <w:numPr>
           <w:ilvl w:val="0"/>
-          <w:numId w:val="1"/>
+          <w:numId w:val="4"/>
         </w:numPr>
       </w:pPr>
       <w:r>
@@ -3016,7 +2855,7 @@
         <w:pStyle w:val="ListParagraph"/>
         <w:numPr>
           <w:ilvl w:val="0"/>
-          <w:numId w:val="1"/>
+          <w:numId w:val="4"/>
         </w:numPr>
       </w:pPr>
       <w:r>
@@ -3028,7 +2867,7 @@
         <w:pStyle w:val="ListParagraph"/>
         <w:numPr>
           <w:ilvl w:val="0"/>
-          <w:numId w:val="1"/>
+          <w:numId w:val="4"/>
         </w:numPr>
       </w:pPr>
       <w:r>
@@ -3040,7 +2879,7 @@
         <w:pStyle w:val="ListParagraph"/>
         <w:numPr>
           <w:ilvl w:val="0"/>
-          <w:numId w:val="1"/>
+          <w:numId w:val="4"/>
         </w:numPr>
       </w:pPr>
       <w:r>
@@ -3052,7 +2891,7 @@
         <w:pStyle w:val="ListParagraph"/>
         <w:numPr>
           <w:ilvl w:val="0"/>
-          <w:numId w:val="1"/>
+          <w:numId w:val="4"/>
         </w:numPr>
       </w:pPr>
       <w:r>
@@ -3064,7 +2903,7 @@
         <w:pStyle w:val="ListParagraph"/>
         <w:numPr>
           <w:ilvl w:val="0"/>
-          <w:numId w:val="1"/>
+          <w:numId w:val="4"/>
         </w:numPr>
       </w:pPr>
       <w:r>
@@ -3076,7 +2915,7 @@
         <w:pStyle w:val="ListParagraph"/>
         <w:numPr>
           <w:ilvl w:val="0"/>
-          <w:numId w:val="1"/>
+          <w:numId w:val="4"/>
         </w:numPr>
       </w:pPr>
       <w:r>
@@ -3085,22 +2924,22 @@
     </w:p>
     <w:p>
       <w:r>
+        <w:t>-Style:</w:t>
+      </w:r>
+    </w:p>
+    <w:p>
+      <w:r>
+        <w:t>-Communication</w:t>
+      </w:r>
+    </w:p>
+    <w:p>
+      <w:r>
+        <w:t>-Racer:</w:t>
+      </w:r>
+    </w:p>
+    <w:p>
+      <w:r>
         <w:lastRenderedPageBreak/>
-        <w:t>-Style:</w:t>
-      </w:r>
-    </w:p>
-    <w:p>
-      <w:r>
-        <w:t>-Communication</w:t>
-      </w:r>
-    </w:p>
-    <w:p>
-      <w:r>
-        <w:t>-Racer:</w:t>
-      </w:r>
-    </w:p>
-    <w:p>
-      <w:r>
         <w:t>-Tastes</w:t>
       </w:r>
     </w:p>
@@ -3109,7 +2948,7 @@
         <w:pStyle w:val="ListParagraph"/>
         <w:numPr>
           <w:ilvl w:val="0"/>
-          <w:numId w:val="2"/>
+          <w:numId w:val="5"/>
         </w:numPr>
       </w:pPr>
       <w:r>
@@ -3121,7 +2960,7 @@
         <w:pStyle w:val="ListParagraph"/>
         <w:numPr>
           <w:ilvl w:val="0"/>
-          <w:numId w:val="2"/>
+          <w:numId w:val="5"/>
         </w:numPr>
       </w:pPr>
       <w:r>
@@ -3133,7 +2972,7 @@
         <w:pStyle w:val="ListParagraph"/>
         <w:numPr>
           <w:ilvl w:val="0"/>
-          <w:numId w:val="2"/>
+          <w:numId w:val="5"/>
         </w:numPr>
       </w:pPr>
       <w:r>
@@ -3145,7 +2984,7 @@
         <w:pStyle w:val="ListParagraph"/>
         <w:numPr>
           <w:ilvl w:val="0"/>
-          <w:numId w:val="2"/>
+          <w:numId w:val="5"/>
         </w:numPr>
       </w:pPr>
       <w:r>
@@ -3170,23 +3009,7 @@
         <w:t>Grease Ape</w:t>
       </w:r>
       <w:r>
-        <w:t xml:space="preserve">: </w:t>
-      </w:r>
-      <w:proofErr w:type="spellStart"/>
-      <w:r>
-        <w:t>Scrunged</w:t>
-      </w:r>
-      <w:proofErr w:type="spellEnd"/>
-      <w:r>
-        <w:t xml:space="preserve"> together a racer from the best parts of old broken ones. Gruff and antisocial, unless you want to talk about her current </w:t>
-      </w:r>
-      <w:proofErr w:type="spellStart"/>
-      <w:r>
-        <w:t>hyperfocus</w:t>
-      </w:r>
-      <w:proofErr w:type="spellEnd"/>
-      <w:r>
-        <w:t xml:space="preserve"> (not vehicles, but coffee and tea).</w:t>
+        <w:t>: Scrunged together a racer from the best parts of old broken ones. Gruff and antisocial, unless you want to talk about her current hyperfocus (not vehicles, but coffee and tea).</w:t>
       </w:r>
     </w:p>
     <w:p>
@@ -3204,7 +3027,7 @@
         <w:pStyle w:val="ListParagraph"/>
         <w:numPr>
           <w:ilvl w:val="0"/>
-          <w:numId w:val="1"/>
+          <w:numId w:val="4"/>
         </w:numPr>
       </w:pPr>
       <w:r>
@@ -3216,7 +3039,7 @@
         <w:pStyle w:val="ListParagraph"/>
         <w:numPr>
           <w:ilvl w:val="0"/>
-          <w:numId w:val="1"/>
+          <w:numId w:val="4"/>
         </w:numPr>
       </w:pPr>
       <w:r>
@@ -3228,7 +3051,7 @@
         <w:pStyle w:val="ListParagraph"/>
         <w:numPr>
           <w:ilvl w:val="0"/>
-          <w:numId w:val="1"/>
+          <w:numId w:val="4"/>
         </w:numPr>
       </w:pPr>
       <w:r>
@@ -3240,7 +3063,7 @@
         <w:pStyle w:val="ListParagraph"/>
         <w:numPr>
           <w:ilvl w:val="0"/>
-          <w:numId w:val="1"/>
+          <w:numId w:val="4"/>
         </w:numPr>
       </w:pPr>
       <w:r>
@@ -3252,7 +3075,7 @@
         <w:pStyle w:val="ListParagraph"/>
         <w:numPr>
           <w:ilvl w:val="0"/>
-          <w:numId w:val="1"/>
+          <w:numId w:val="4"/>
         </w:numPr>
       </w:pPr>
       <w:r>
@@ -3264,7 +3087,7 @@
         <w:pStyle w:val="ListParagraph"/>
         <w:numPr>
           <w:ilvl w:val="0"/>
-          <w:numId w:val="1"/>
+          <w:numId w:val="4"/>
         </w:numPr>
       </w:pPr>
       <w:r>
@@ -3276,7 +3099,7 @@
         <w:pStyle w:val="ListParagraph"/>
         <w:numPr>
           <w:ilvl w:val="0"/>
-          <w:numId w:val="1"/>
+          <w:numId w:val="4"/>
         </w:numPr>
       </w:pPr>
       <w:r>
@@ -3308,7 +3131,7 @@
         <w:pStyle w:val="ListParagraph"/>
         <w:numPr>
           <w:ilvl w:val="0"/>
-          <w:numId w:val="2"/>
+          <w:numId w:val="5"/>
         </w:numPr>
       </w:pPr>
       <w:r>
@@ -3320,7 +3143,7 @@
         <w:pStyle w:val="ListParagraph"/>
         <w:numPr>
           <w:ilvl w:val="0"/>
-          <w:numId w:val="2"/>
+          <w:numId w:val="5"/>
         </w:numPr>
       </w:pPr>
       <w:r>
@@ -3332,7 +3155,7 @@
         <w:pStyle w:val="ListParagraph"/>
         <w:numPr>
           <w:ilvl w:val="0"/>
-          <w:numId w:val="2"/>
+          <w:numId w:val="5"/>
         </w:numPr>
       </w:pPr>
       <w:r>
@@ -3344,7 +3167,7 @@
         <w:pStyle w:val="ListParagraph"/>
         <w:numPr>
           <w:ilvl w:val="0"/>
-          <w:numId w:val="2"/>
+          <w:numId w:val="5"/>
         </w:numPr>
       </w:pPr>
       <w:r>
@@ -3374,48 +3197,48 @@
     </w:p>
     <w:p>
       <w:r>
+        <w:t>Real Name:</w:t>
+      </w:r>
+    </w:p>
+    <w:p>
+      <w:r>
+        <w:t>-Appearance</w:t>
+      </w:r>
+    </w:p>
+    <w:p>
+      <w:pPr>
+        <w:pStyle w:val="ListParagraph"/>
+        <w:numPr>
+          <w:ilvl w:val="0"/>
+          <w:numId w:val="4"/>
+        </w:numPr>
+      </w:pPr>
+      <w:r>
+        <w:t xml:space="preserve">Species: </w:t>
+      </w:r>
+    </w:p>
+    <w:p>
+      <w:pPr>
+        <w:pStyle w:val="ListParagraph"/>
+        <w:numPr>
+          <w:ilvl w:val="0"/>
+          <w:numId w:val="4"/>
+        </w:numPr>
+      </w:pPr>
+      <w:r>
+        <w:t xml:space="preserve">Height: </w:t>
+      </w:r>
+    </w:p>
+    <w:p>
+      <w:pPr>
+        <w:pStyle w:val="ListParagraph"/>
+        <w:numPr>
+          <w:ilvl w:val="0"/>
+          <w:numId w:val="4"/>
+        </w:numPr>
+      </w:pPr>
+      <w:r>
         <w:lastRenderedPageBreak/>
-        <w:t>Real Name:</w:t>
-      </w:r>
-    </w:p>
-    <w:p>
-      <w:r>
-        <w:t>-Appearance</w:t>
-      </w:r>
-    </w:p>
-    <w:p>
-      <w:pPr>
-        <w:pStyle w:val="ListParagraph"/>
-        <w:numPr>
-          <w:ilvl w:val="0"/>
-          <w:numId w:val="1"/>
-        </w:numPr>
-      </w:pPr>
-      <w:r>
-        <w:t xml:space="preserve">Species: </w:t>
-      </w:r>
-    </w:p>
-    <w:p>
-      <w:pPr>
-        <w:pStyle w:val="ListParagraph"/>
-        <w:numPr>
-          <w:ilvl w:val="0"/>
-          <w:numId w:val="1"/>
-        </w:numPr>
-      </w:pPr>
-      <w:r>
-        <w:t xml:space="preserve">Height: </w:t>
-      </w:r>
-    </w:p>
-    <w:p>
-      <w:pPr>
-        <w:pStyle w:val="ListParagraph"/>
-        <w:numPr>
-          <w:ilvl w:val="0"/>
-          <w:numId w:val="1"/>
-        </w:numPr>
-      </w:pPr>
-      <w:r>
         <w:t xml:space="preserve">Build: </w:t>
       </w:r>
     </w:p>
@@ -3424,7 +3247,7 @@
         <w:pStyle w:val="ListParagraph"/>
         <w:numPr>
           <w:ilvl w:val="0"/>
-          <w:numId w:val="1"/>
+          <w:numId w:val="4"/>
         </w:numPr>
       </w:pPr>
       <w:r>
@@ -3436,7 +3259,7 @@
         <w:pStyle w:val="ListParagraph"/>
         <w:numPr>
           <w:ilvl w:val="0"/>
-          <w:numId w:val="1"/>
+          <w:numId w:val="4"/>
         </w:numPr>
       </w:pPr>
       <w:r>
@@ -3448,7 +3271,7 @@
         <w:pStyle w:val="ListParagraph"/>
         <w:numPr>
           <w:ilvl w:val="0"/>
-          <w:numId w:val="1"/>
+          <w:numId w:val="4"/>
         </w:numPr>
       </w:pPr>
       <w:r>
@@ -3460,7 +3283,7 @@
         <w:pStyle w:val="ListParagraph"/>
         <w:numPr>
           <w:ilvl w:val="0"/>
-          <w:numId w:val="1"/>
+          <w:numId w:val="4"/>
         </w:numPr>
       </w:pPr>
       <w:r>
@@ -3492,7 +3315,7 @@
         <w:pStyle w:val="ListParagraph"/>
         <w:numPr>
           <w:ilvl w:val="0"/>
-          <w:numId w:val="2"/>
+          <w:numId w:val="5"/>
         </w:numPr>
       </w:pPr>
       <w:r>
@@ -3504,7 +3327,7 @@
         <w:pStyle w:val="ListParagraph"/>
         <w:numPr>
           <w:ilvl w:val="0"/>
-          <w:numId w:val="2"/>
+          <w:numId w:val="5"/>
         </w:numPr>
       </w:pPr>
       <w:r>
@@ -3516,7 +3339,7 @@
         <w:pStyle w:val="ListParagraph"/>
         <w:numPr>
           <w:ilvl w:val="0"/>
-          <w:numId w:val="2"/>
+          <w:numId w:val="5"/>
         </w:numPr>
       </w:pPr>
       <w:r>
@@ -3528,7 +3351,7 @@
         <w:pStyle w:val="ListParagraph"/>
         <w:numPr>
           <w:ilvl w:val="0"/>
-          <w:numId w:val="2"/>
+          <w:numId w:val="5"/>
         </w:numPr>
       </w:pPr>
       <w:r>
@@ -3546,19 +3369,11 @@
       </w:r>
     </w:p>
     <w:p>
-      <w:proofErr w:type="spellStart"/>
       <w:r>
         <w:rPr>
           <w:b/>
         </w:rPr>
-        <w:t>Coppa</w:t>
-      </w:r>
-      <w:proofErr w:type="spellEnd"/>
-      <w:r>
-        <w:rPr>
-          <w:b/>
-        </w:rPr>
-        <w:t xml:space="preserve"> Smoke</w:t>
+        <w:t>Coppa Smoke</w:t>
       </w:r>
       <w:r>
         <w:t>: “My wife left me... Racing dulls the pain.” An ex-cop disillusioned with police work. She spends most of her off-time drinking, smoking, and listening to sad classic rock.</w:t>
@@ -3579,7 +3394,7 @@
         <w:pStyle w:val="ListParagraph"/>
         <w:numPr>
           <w:ilvl w:val="0"/>
-          <w:numId w:val="1"/>
+          <w:numId w:val="4"/>
         </w:numPr>
       </w:pPr>
       <w:r>
@@ -3591,7 +3406,7 @@
         <w:pStyle w:val="ListParagraph"/>
         <w:numPr>
           <w:ilvl w:val="0"/>
-          <w:numId w:val="1"/>
+          <w:numId w:val="4"/>
         </w:numPr>
       </w:pPr>
       <w:r>
@@ -3603,7 +3418,7 @@
         <w:pStyle w:val="ListParagraph"/>
         <w:numPr>
           <w:ilvl w:val="0"/>
-          <w:numId w:val="1"/>
+          <w:numId w:val="4"/>
         </w:numPr>
       </w:pPr>
       <w:r>
@@ -3615,7 +3430,7 @@
         <w:pStyle w:val="ListParagraph"/>
         <w:numPr>
           <w:ilvl w:val="0"/>
-          <w:numId w:val="1"/>
+          <w:numId w:val="4"/>
         </w:numPr>
       </w:pPr>
       <w:r>
@@ -3627,7 +3442,7 @@
         <w:pStyle w:val="ListParagraph"/>
         <w:numPr>
           <w:ilvl w:val="0"/>
-          <w:numId w:val="1"/>
+          <w:numId w:val="4"/>
         </w:numPr>
       </w:pPr>
       <w:r>
@@ -3639,7 +3454,7 @@
         <w:pStyle w:val="ListParagraph"/>
         <w:numPr>
           <w:ilvl w:val="0"/>
-          <w:numId w:val="1"/>
+          <w:numId w:val="4"/>
         </w:numPr>
       </w:pPr>
       <w:r>
@@ -3651,7 +3466,7 @@
         <w:pStyle w:val="ListParagraph"/>
         <w:numPr>
           <w:ilvl w:val="0"/>
-          <w:numId w:val="1"/>
+          <w:numId w:val="4"/>
         </w:numPr>
       </w:pPr>
       <w:r>
@@ -3683,52 +3498,52 @@
         <w:pStyle w:val="ListParagraph"/>
         <w:numPr>
           <w:ilvl w:val="0"/>
-          <w:numId w:val="2"/>
-        </w:numPr>
-      </w:pPr>
+          <w:numId w:val="5"/>
+        </w:numPr>
+      </w:pPr>
+      <w:r>
+        <w:t>Aesthetics:</w:t>
+      </w:r>
+    </w:p>
+    <w:p>
+      <w:pPr>
+        <w:pStyle w:val="ListParagraph"/>
+        <w:numPr>
+          <w:ilvl w:val="0"/>
+          <w:numId w:val="5"/>
+        </w:numPr>
+      </w:pPr>
+      <w:r>
+        <w:t>Food:</w:t>
+      </w:r>
+    </w:p>
+    <w:p>
+      <w:pPr>
+        <w:pStyle w:val="ListParagraph"/>
+        <w:numPr>
+          <w:ilvl w:val="0"/>
+          <w:numId w:val="5"/>
+        </w:numPr>
+      </w:pPr>
+      <w:r>
+        <w:t>Media:</w:t>
+      </w:r>
+    </w:p>
+    <w:p>
+      <w:pPr>
+        <w:pStyle w:val="ListParagraph"/>
+        <w:numPr>
+          <w:ilvl w:val="0"/>
+          <w:numId w:val="5"/>
+        </w:numPr>
+      </w:pPr>
+      <w:r>
+        <w:t>Music:</w:t>
+      </w:r>
+    </w:p>
+    <w:p>
       <w:r>
         <w:lastRenderedPageBreak/>
-        <w:t>Aesthetics:</w:t>
-      </w:r>
-    </w:p>
-    <w:p>
-      <w:pPr>
-        <w:pStyle w:val="ListParagraph"/>
-        <w:numPr>
-          <w:ilvl w:val="0"/>
-          <w:numId w:val="2"/>
-        </w:numPr>
-      </w:pPr>
-      <w:r>
-        <w:t>Food:</w:t>
-      </w:r>
-    </w:p>
-    <w:p>
-      <w:pPr>
-        <w:pStyle w:val="ListParagraph"/>
-        <w:numPr>
-          <w:ilvl w:val="0"/>
-          <w:numId w:val="2"/>
-        </w:numPr>
-      </w:pPr>
-      <w:r>
-        <w:t>Media:</w:t>
-      </w:r>
-    </w:p>
-    <w:p>
-      <w:pPr>
-        <w:pStyle w:val="ListParagraph"/>
-        <w:numPr>
-          <w:ilvl w:val="0"/>
-          <w:numId w:val="2"/>
-        </w:numPr>
-      </w:pPr>
-      <w:r>
-        <w:t>Music:</w:t>
-      </w:r>
-    </w:p>
-    <w:p>
-      <w:r>
         <w:t>-Hobbies:</w:t>
       </w:r>
     </w:p>
@@ -3763,7 +3578,7 @@
         <w:pStyle w:val="ListParagraph"/>
         <w:numPr>
           <w:ilvl w:val="0"/>
-          <w:numId w:val="1"/>
+          <w:numId w:val="4"/>
         </w:numPr>
       </w:pPr>
       <w:r>
@@ -3775,7 +3590,7 @@
         <w:pStyle w:val="ListParagraph"/>
         <w:numPr>
           <w:ilvl w:val="0"/>
-          <w:numId w:val="1"/>
+          <w:numId w:val="4"/>
         </w:numPr>
       </w:pPr>
       <w:r>
@@ -3787,7 +3602,7 @@
         <w:pStyle w:val="ListParagraph"/>
         <w:numPr>
           <w:ilvl w:val="0"/>
-          <w:numId w:val="1"/>
+          <w:numId w:val="4"/>
         </w:numPr>
       </w:pPr>
       <w:r>
@@ -3799,7 +3614,7 @@
         <w:pStyle w:val="ListParagraph"/>
         <w:numPr>
           <w:ilvl w:val="0"/>
-          <w:numId w:val="1"/>
+          <w:numId w:val="4"/>
         </w:numPr>
       </w:pPr>
       <w:r>
@@ -3811,7 +3626,7 @@
         <w:pStyle w:val="ListParagraph"/>
         <w:numPr>
           <w:ilvl w:val="0"/>
-          <w:numId w:val="1"/>
+          <w:numId w:val="4"/>
         </w:numPr>
       </w:pPr>
       <w:r>
@@ -3823,7 +3638,7 @@
         <w:pStyle w:val="ListParagraph"/>
         <w:numPr>
           <w:ilvl w:val="0"/>
-          <w:numId w:val="1"/>
+          <w:numId w:val="4"/>
         </w:numPr>
       </w:pPr>
       <w:r>
@@ -3835,7 +3650,7 @@
         <w:pStyle w:val="ListParagraph"/>
         <w:numPr>
           <w:ilvl w:val="0"/>
-          <w:numId w:val="1"/>
+          <w:numId w:val="4"/>
         </w:numPr>
       </w:pPr>
       <w:r>
@@ -3867,7 +3682,7 @@
         <w:pStyle w:val="ListParagraph"/>
         <w:numPr>
           <w:ilvl w:val="0"/>
-          <w:numId w:val="2"/>
+          <w:numId w:val="5"/>
         </w:numPr>
       </w:pPr>
       <w:r>
@@ -3879,7 +3694,7 @@
         <w:pStyle w:val="ListParagraph"/>
         <w:numPr>
           <w:ilvl w:val="0"/>
-          <w:numId w:val="2"/>
+          <w:numId w:val="5"/>
         </w:numPr>
       </w:pPr>
       <w:r>
@@ -3891,7 +3706,7 @@
         <w:pStyle w:val="ListParagraph"/>
         <w:numPr>
           <w:ilvl w:val="0"/>
-          <w:numId w:val="2"/>
+          <w:numId w:val="5"/>
         </w:numPr>
       </w:pPr>
       <w:r>
@@ -3903,7 +3718,7 @@
         <w:pStyle w:val="ListParagraph"/>
         <w:numPr>
           <w:ilvl w:val="0"/>
-          <w:numId w:val="2"/>
+          <w:numId w:val="5"/>
         </w:numPr>
       </w:pPr>
       <w:r>
@@ -3937,15 +3752,7 @@
         <w:t>Spherical Visitor</w:t>
       </w:r>
       <w:r>
-        <w:t xml:space="preserve">: An alien whose spherical shape, with a dense core and cushioned, gaseous outer shell makes them perfectly suited for BOUNCE BALL RACING. They think the all the rolling and bouncing on the ground is kinky </w:t>
-      </w:r>
-      <w:proofErr w:type="spellStart"/>
-      <w:r>
-        <w:t>af</w:t>
-      </w:r>
-      <w:proofErr w:type="spellEnd"/>
-      <w:r>
-        <w:t xml:space="preserve"> and at first thought BBR was a sex thing, for sphere people.</w:t>
+        <w:t>: An alien whose spherical shape, with a dense core and cushioned, gaseous outer shell makes them perfectly suited for BOUNCE BALL RACING. They think the all the rolling and bouncing on the ground is kinky af and at first thought BBR was a sex thing, for sphere people.</w:t>
       </w:r>
     </w:p>
     <w:p>
@@ -3963,71 +3770,71 @@
         <w:pStyle w:val="ListParagraph"/>
         <w:numPr>
           <w:ilvl w:val="0"/>
-          <w:numId w:val="1"/>
+          <w:numId w:val="4"/>
+        </w:numPr>
+      </w:pPr>
+      <w:r>
+        <w:t xml:space="preserve">Species: </w:t>
+      </w:r>
+    </w:p>
+    <w:p>
+      <w:pPr>
+        <w:pStyle w:val="ListParagraph"/>
+        <w:numPr>
+          <w:ilvl w:val="0"/>
+          <w:numId w:val="4"/>
+        </w:numPr>
+      </w:pPr>
+      <w:r>
+        <w:t xml:space="preserve">Height: </w:t>
+      </w:r>
+    </w:p>
+    <w:p>
+      <w:pPr>
+        <w:pStyle w:val="ListParagraph"/>
+        <w:numPr>
+          <w:ilvl w:val="0"/>
+          <w:numId w:val="4"/>
+        </w:numPr>
+      </w:pPr>
+      <w:r>
+        <w:t xml:space="preserve">Build: </w:t>
+      </w:r>
+    </w:p>
+    <w:p>
+      <w:pPr>
+        <w:pStyle w:val="ListParagraph"/>
+        <w:numPr>
+          <w:ilvl w:val="0"/>
+          <w:numId w:val="4"/>
+        </w:numPr>
+      </w:pPr>
+      <w:r>
+        <w:t xml:space="preserve">Face: </w:t>
+      </w:r>
+    </w:p>
+    <w:p>
+      <w:pPr>
+        <w:pStyle w:val="ListParagraph"/>
+        <w:numPr>
+          <w:ilvl w:val="0"/>
+          <w:numId w:val="4"/>
+        </w:numPr>
+      </w:pPr>
+      <w:r>
+        <w:t xml:space="preserve">Skin/surface and hair: </w:t>
+      </w:r>
+    </w:p>
+    <w:p>
+      <w:pPr>
+        <w:pStyle w:val="ListParagraph"/>
+        <w:numPr>
+          <w:ilvl w:val="0"/>
+          <w:numId w:val="4"/>
         </w:numPr>
       </w:pPr>
       <w:r>
         <w:lastRenderedPageBreak/>
-        <w:t xml:space="preserve">Species: </w:t>
-      </w:r>
-    </w:p>
-    <w:p>
-      <w:pPr>
-        <w:pStyle w:val="ListParagraph"/>
-        <w:numPr>
-          <w:ilvl w:val="0"/>
-          <w:numId w:val="1"/>
-        </w:numPr>
-      </w:pPr>
-      <w:r>
-        <w:t xml:space="preserve">Height: </w:t>
-      </w:r>
-    </w:p>
-    <w:p>
-      <w:pPr>
-        <w:pStyle w:val="ListParagraph"/>
-        <w:numPr>
-          <w:ilvl w:val="0"/>
-          <w:numId w:val="1"/>
-        </w:numPr>
-      </w:pPr>
-      <w:r>
-        <w:t xml:space="preserve">Build: </w:t>
-      </w:r>
-    </w:p>
-    <w:p>
-      <w:pPr>
-        <w:pStyle w:val="ListParagraph"/>
-        <w:numPr>
-          <w:ilvl w:val="0"/>
-          <w:numId w:val="1"/>
-        </w:numPr>
-      </w:pPr>
-      <w:r>
-        <w:t xml:space="preserve">Face: </w:t>
-      </w:r>
-    </w:p>
-    <w:p>
-      <w:pPr>
-        <w:pStyle w:val="ListParagraph"/>
-        <w:numPr>
-          <w:ilvl w:val="0"/>
-          <w:numId w:val="1"/>
-        </w:numPr>
-      </w:pPr>
-      <w:r>
-        <w:t xml:space="preserve">Skin/surface and hair: </w:t>
-      </w:r>
-    </w:p>
-    <w:p>
-      <w:pPr>
-        <w:pStyle w:val="ListParagraph"/>
-        <w:numPr>
-          <w:ilvl w:val="0"/>
-          <w:numId w:val="1"/>
-        </w:numPr>
-      </w:pPr>
-      <w:r>
         <w:t xml:space="preserve">Eyes: </w:t>
       </w:r>
     </w:p>
@@ -4036,7 +3843,7 @@
         <w:pStyle w:val="ListParagraph"/>
         <w:numPr>
           <w:ilvl w:val="0"/>
-          <w:numId w:val="1"/>
+          <w:numId w:val="4"/>
         </w:numPr>
       </w:pPr>
       <w:r>
@@ -4068,7 +3875,7 @@
         <w:pStyle w:val="ListParagraph"/>
         <w:numPr>
           <w:ilvl w:val="0"/>
-          <w:numId w:val="2"/>
+          <w:numId w:val="5"/>
         </w:numPr>
       </w:pPr>
       <w:r>
@@ -4080,7 +3887,7 @@
         <w:pStyle w:val="ListParagraph"/>
         <w:numPr>
           <w:ilvl w:val="0"/>
-          <w:numId w:val="2"/>
+          <w:numId w:val="5"/>
         </w:numPr>
       </w:pPr>
       <w:r>
@@ -4092,7 +3899,7 @@
         <w:pStyle w:val="ListParagraph"/>
         <w:numPr>
           <w:ilvl w:val="0"/>
-          <w:numId w:val="2"/>
+          <w:numId w:val="5"/>
         </w:numPr>
       </w:pPr>
       <w:r>
@@ -4104,7 +3911,7 @@
         <w:pStyle w:val="ListParagraph"/>
         <w:numPr>
           <w:ilvl w:val="0"/>
-          <w:numId w:val="2"/>
+          <w:numId w:val="5"/>
         </w:numPr>
       </w:pPr>
       <w:r>
@@ -4142,23 +3949,7 @@
         <w:t>The Sponsor:</w:t>
       </w:r>
       <w:r>
-        <w:t xml:space="preserve"> Rich, greasy, with zero style. Like </w:t>
-      </w:r>
-      <w:proofErr w:type="spellStart"/>
-      <w:r>
-        <w:t>boba</w:t>
-      </w:r>
-      <w:proofErr w:type="spellEnd"/>
-      <w:r>
-        <w:t xml:space="preserve"> tea too much; does tongue/mouth things to the </w:t>
-      </w:r>
-      <w:proofErr w:type="spellStart"/>
-      <w:r>
-        <w:t>bobas</w:t>
-      </w:r>
-      <w:proofErr w:type="spellEnd"/>
-      <w:r>
-        <w:t xml:space="preserve"> as an attempt at intimidation, but disgusts people instead. Sponsors VOID. Just the tip of the iceberg of Bounce Ball underground activity.</w:t>
+        <w:t xml:space="preserve"> Rich, greasy, with zero style. Like boba tea too much; does tongue/mouth things to the bobas as an attempt at intimidation, but disgusts people instead. Sponsors VOID. Just the tip of the iceberg of Bounce Ball underground activity.</w:t>
       </w:r>
     </w:p>
     <w:p>
@@ -4176,7 +3967,7 @@
         <w:pStyle w:val="ListParagraph"/>
         <w:numPr>
           <w:ilvl w:val="0"/>
-          <w:numId w:val="1"/>
+          <w:numId w:val="4"/>
         </w:numPr>
       </w:pPr>
       <w:r>
@@ -4188,7 +3979,7 @@
         <w:pStyle w:val="ListParagraph"/>
         <w:numPr>
           <w:ilvl w:val="0"/>
-          <w:numId w:val="1"/>
+          <w:numId w:val="4"/>
         </w:numPr>
       </w:pPr>
       <w:r>
@@ -4200,7 +3991,7 @@
         <w:pStyle w:val="ListParagraph"/>
         <w:numPr>
           <w:ilvl w:val="0"/>
-          <w:numId w:val="1"/>
+          <w:numId w:val="4"/>
         </w:numPr>
       </w:pPr>
       <w:r>
@@ -4212,7 +4003,7 @@
         <w:pStyle w:val="ListParagraph"/>
         <w:numPr>
           <w:ilvl w:val="0"/>
-          <w:numId w:val="1"/>
+          <w:numId w:val="4"/>
         </w:numPr>
       </w:pPr>
       <w:r>
@@ -4224,7 +4015,7 @@
         <w:pStyle w:val="ListParagraph"/>
         <w:numPr>
           <w:ilvl w:val="0"/>
-          <w:numId w:val="1"/>
+          <w:numId w:val="4"/>
         </w:numPr>
       </w:pPr>
       <w:r>
@@ -4236,7 +4027,7 @@
         <w:pStyle w:val="ListParagraph"/>
         <w:numPr>
           <w:ilvl w:val="0"/>
-          <w:numId w:val="1"/>
+          <w:numId w:val="4"/>
         </w:numPr>
       </w:pPr>
       <w:r>
@@ -4248,7 +4039,7 @@
         <w:pStyle w:val="ListParagraph"/>
         <w:numPr>
           <w:ilvl w:val="0"/>
-          <w:numId w:val="1"/>
+          <w:numId w:val="4"/>
         </w:numPr>
       </w:pPr>
       <w:r>
@@ -4275,7 +4066,7 @@
         <w:pStyle w:val="ListParagraph"/>
         <w:numPr>
           <w:ilvl w:val="0"/>
-          <w:numId w:val="2"/>
+          <w:numId w:val="5"/>
         </w:numPr>
       </w:pPr>
       <w:r>
@@ -4287,7 +4078,7 @@
         <w:pStyle w:val="ListParagraph"/>
         <w:numPr>
           <w:ilvl w:val="0"/>
-          <w:numId w:val="2"/>
+          <w:numId w:val="5"/>
         </w:numPr>
       </w:pPr>
       <w:r>
@@ -4299,11 +4090,10 @@
         <w:pStyle w:val="ListParagraph"/>
         <w:numPr>
           <w:ilvl w:val="0"/>
-          <w:numId w:val="2"/>
-        </w:numPr>
-      </w:pPr>
-      <w:r>
-        <w:lastRenderedPageBreak/>
+          <w:numId w:val="5"/>
+        </w:numPr>
+      </w:pPr>
+      <w:r>
         <w:t>Media:</w:t>
       </w:r>
     </w:p>
@@ -4312,7 +4102,7 @@
         <w:pStyle w:val="ListParagraph"/>
         <w:numPr>
           <w:ilvl w:val="0"/>
-          <w:numId w:val="2"/>
+          <w:numId w:val="5"/>
         </w:numPr>
       </w:pPr>
       <w:r>
@@ -4334,6 +4124,7 @@
         <w:rPr>
           <w:b/>
         </w:rPr>
+        <w:lastRenderedPageBreak/>
         <w:t>Twin Guards</w:t>
       </w:r>
       <w:r>
@@ -4368,7 +4159,7 @@
         <w:pStyle w:val="ListParagraph"/>
         <w:numPr>
           <w:ilvl w:val="0"/>
-          <w:numId w:val="1"/>
+          <w:numId w:val="4"/>
         </w:numPr>
       </w:pPr>
       <w:r>
@@ -4380,7 +4171,7 @@
         <w:pStyle w:val="ListParagraph"/>
         <w:numPr>
           <w:ilvl w:val="0"/>
-          <w:numId w:val="1"/>
+          <w:numId w:val="4"/>
         </w:numPr>
       </w:pPr>
       <w:r>
@@ -4392,7 +4183,7 @@
         <w:pStyle w:val="ListParagraph"/>
         <w:numPr>
           <w:ilvl w:val="0"/>
-          <w:numId w:val="1"/>
+          <w:numId w:val="4"/>
         </w:numPr>
       </w:pPr>
       <w:r>
@@ -4404,7 +4195,7 @@
         <w:pStyle w:val="ListParagraph"/>
         <w:numPr>
           <w:ilvl w:val="0"/>
-          <w:numId w:val="1"/>
+          <w:numId w:val="4"/>
         </w:numPr>
       </w:pPr>
       <w:r>
@@ -4416,7 +4207,7 @@
         <w:pStyle w:val="ListParagraph"/>
         <w:numPr>
           <w:ilvl w:val="0"/>
-          <w:numId w:val="1"/>
+          <w:numId w:val="4"/>
         </w:numPr>
       </w:pPr>
       <w:r>
@@ -4428,7 +4219,7 @@
         <w:pStyle w:val="ListParagraph"/>
         <w:numPr>
           <w:ilvl w:val="0"/>
-          <w:numId w:val="1"/>
+          <w:numId w:val="4"/>
         </w:numPr>
       </w:pPr>
       <w:r>
@@ -4440,7 +4231,7 @@
         <w:pStyle w:val="ListParagraph"/>
         <w:numPr>
           <w:ilvl w:val="0"/>
-          <w:numId w:val="1"/>
+          <w:numId w:val="4"/>
         </w:numPr>
       </w:pPr>
       <w:r>
@@ -4467,7 +4258,7 @@
         <w:pStyle w:val="ListParagraph"/>
         <w:numPr>
           <w:ilvl w:val="0"/>
-          <w:numId w:val="2"/>
+          <w:numId w:val="5"/>
         </w:numPr>
       </w:pPr>
       <w:r>
@@ -4479,7 +4270,7 @@
         <w:pStyle w:val="ListParagraph"/>
         <w:numPr>
           <w:ilvl w:val="0"/>
-          <w:numId w:val="2"/>
+          <w:numId w:val="5"/>
         </w:numPr>
       </w:pPr>
       <w:r>
@@ -4491,7 +4282,7 @@
         <w:pStyle w:val="ListParagraph"/>
         <w:numPr>
           <w:ilvl w:val="0"/>
-          <w:numId w:val="2"/>
+          <w:numId w:val="5"/>
         </w:numPr>
       </w:pPr>
       <w:r>
@@ -4503,7 +4294,7 @@
         <w:pStyle w:val="ListParagraph"/>
         <w:numPr>
           <w:ilvl w:val="0"/>
-          <w:numId w:val="2"/>
+          <w:numId w:val="5"/>
         </w:numPr>
       </w:pPr>
       <w:r>
@@ -4548,7 +4339,7 @@
         <w:pStyle w:val="ListParagraph"/>
         <w:numPr>
           <w:ilvl w:val="0"/>
-          <w:numId w:val="1"/>
+          <w:numId w:val="4"/>
         </w:numPr>
       </w:pPr>
       <w:r>
@@ -4560,7 +4351,7 @@
         <w:pStyle w:val="ListParagraph"/>
         <w:numPr>
           <w:ilvl w:val="0"/>
-          <w:numId w:val="1"/>
+          <w:numId w:val="4"/>
         </w:numPr>
       </w:pPr>
       <w:r>
@@ -4572,7 +4363,7 @@
         <w:pStyle w:val="ListParagraph"/>
         <w:numPr>
           <w:ilvl w:val="0"/>
-          <w:numId w:val="1"/>
+          <w:numId w:val="4"/>
         </w:numPr>
       </w:pPr>
       <w:r>
@@ -4584,7 +4375,7 @@
         <w:pStyle w:val="ListParagraph"/>
         <w:numPr>
           <w:ilvl w:val="0"/>
-          <w:numId w:val="1"/>
+          <w:numId w:val="4"/>
         </w:numPr>
       </w:pPr>
       <w:r>
@@ -4596,7 +4387,7 @@
         <w:pStyle w:val="ListParagraph"/>
         <w:numPr>
           <w:ilvl w:val="0"/>
-          <w:numId w:val="1"/>
+          <w:numId w:val="4"/>
         </w:numPr>
       </w:pPr>
       <w:r>
@@ -4608,50 +4399,50 @@
         <w:pStyle w:val="ListParagraph"/>
         <w:numPr>
           <w:ilvl w:val="0"/>
-          <w:numId w:val="1"/>
+          <w:numId w:val="4"/>
+        </w:numPr>
+      </w:pPr>
+      <w:r>
+        <w:t xml:space="preserve">Eyes: </w:t>
+      </w:r>
+    </w:p>
+    <w:p>
+      <w:pPr>
+        <w:pStyle w:val="ListParagraph"/>
+        <w:numPr>
+          <w:ilvl w:val="0"/>
+          <w:numId w:val="4"/>
+        </w:numPr>
+      </w:pPr>
+      <w:r>
+        <w:t xml:space="preserve">Modifications: </w:t>
+      </w:r>
+    </w:p>
+    <w:p>
+      <w:r>
+        <w:t>-Style:</w:t>
+      </w:r>
+    </w:p>
+    <w:p>
+      <w:r>
+        <w:t>-Communication</w:t>
+      </w:r>
+    </w:p>
+    <w:p>
+      <w:r>
+        <w:t>-Tastes</w:t>
+      </w:r>
+    </w:p>
+    <w:p>
+      <w:pPr>
+        <w:pStyle w:val="ListParagraph"/>
+        <w:numPr>
+          <w:ilvl w:val="0"/>
+          <w:numId w:val="5"/>
         </w:numPr>
       </w:pPr>
       <w:r>
         <w:lastRenderedPageBreak/>
-        <w:t xml:space="preserve">Eyes: </w:t>
-      </w:r>
-    </w:p>
-    <w:p>
-      <w:pPr>
-        <w:pStyle w:val="ListParagraph"/>
-        <w:numPr>
-          <w:ilvl w:val="0"/>
-          <w:numId w:val="1"/>
-        </w:numPr>
-      </w:pPr>
-      <w:r>
-        <w:t xml:space="preserve">Modifications: </w:t>
-      </w:r>
-    </w:p>
-    <w:p>
-      <w:r>
-        <w:t>-Style:</w:t>
-      </w:r>
-    </w:p>
-    <w:p>
-      <w:r>
-        <w:t>-Communication</w:t>
-      </w:r>
-    </w:p>
-    <w:p>
-      <w:r>
-        <w:t>-Tastes</w:t>
-      </w:r>
-    </w:p>
-    <w:p>
-      <w:pPr>
-        <w:pStyle w:val="ListParagraph"/>
-        <w:numPr>
-          <w:ilvl w:val="0"/>
-          <w:numId w:val="2"/>
-        </w:numPr>
-      </w:pPr>
-      <w:r>
         <w:t>Aesthetics:</w:t>
       </w:r>
     </w:p>
@@ -4660,7 +4451,7 @@
         <w:pStyle w:val="ListParagraph"/>
         <w:numPr>
           <w:ilvl w:val="0"/>
-          <w:numId w:val="2"/>
+          <w:numId w:val="5"/>
         </w:numPr>
       </w:pPr>
       <w:r>
@@ -4672,7 +4463,7 @@
         <w:pStyle w:val="ListParagraph"/>
         <w:numPr>
           <w:ilvl w:val="0"/>
-          <w:numId w:val="2"/>
+          <w:numId w:val="5"/>
         </w:numPr>
       </w:pPr>
       <w:r>
@@ -4684,7 +4475,7 @@
         <w:pStyle w:val="ListParagraph"/>
         <w:numPr>
           <w:ilvl w:val="0"/>
-          <w:numId w:val="2"/>
+          <w:numId w:val="5"/>
         </w:numPr>
       </w:pPr>
       <w:r>
@@ -4813,13 +4604,7 @@
     </w:p>
     <w:p>
       <w:r>
-        <w:t>RACERS: MC, C</w:t>
-      </w:r>
-      <w:r>
-        <w:t>OUSIN</w:t>
-      </w:r>
-      <w:r>
-        <w:t>, and SWAMP WITCH</w:t>
+        <w:t>RACERS: MC, COUSIN, and SWAMP WITCH</w:t>
       </w:r>
     </w:p>
     <w:p>
@@ -4838,39 +4623,79 @@
     </w:p>
     <w:p>
       <w:r>
-        <w:t xml:space="preserve">AREA: A large, self-sufficient city-state. The city was designed to have as little of a footprint as possible, and to be integrated into the surrounding environment. Development is vertical, into the sky and ground to reduce space, including stacked farm buildings. Citizens are encouraged to grow local plants and food to supplement the public gardens and fruit trees. Power is mainly solar with nuclear backup. </w:t>
-      </w:r>
+        <w:t>AREA: A large, self-sufficient city-state. The city was designed to have as little of a footprint as possible, and to be integrated into the surrounding environment. Development is vertical, into the sky and ground to reduce space, including stacked farm buildings. Citizens are encouraged to grow local plants and food to supplement the public gardens and fruit trees. Power is mainly solar with nuclear backup. Beyond public transport, supply, and construction (etc…) the only other vehicles in this city are Bounce Ball Racers.</w:t>
+      </w:r>
+    </w:p>
+    <w:p>
+      <w:r>
+        <w:t>TRACK: The track is circular and stacked, with descending loops that lead to an extra powerful bounce booster that brings racers back to the start line.</w:t>
+      </w:r>
+    </w:p>
+    <w:p>
+      <w:r>
+        <w:t>RACERS: LEMON, SHARKY AND SPITBUG.</w:t>
+      </w:r>
+    </w:p>
+    <w:p>
+      <w:pPr>
+        <w:jc w:val="center"/>
+        <w:rPr>
+          <w:b/>
+        </w:rPr>
+      </w:pPr>
+      <w:r>
+        <w:rPr>
+          <w:b/>
+        </w:rPr>
+        <w:t>BRUTALIST BEACH</w:t>
+      </w:r>
+    </w:p>
+    <w:p>
       <w:r>
         <w:lastRenderedPageBreak/>
-        <w:t>Beyond public transport, supply, and construction (</w:t>
-      </w:r>
-      <w:proofErr w:type="spellStart"/>
-      <w:r>
-        <w:t>etc</w:t>
-      </w:r>
-      <w:proofErr w:type="spellEnd"/>
-      <w:r>
-        <w:t xml:space="preserve">…) the only other vehicles in this city </w:t>
-      </w:r>
-      <w:r>
-        <w:t>are Bounce Ball Racers.</w:t>
-      </w:r>
-    </w:p>
-    <w:p>
-      <w:r>
-        <w:t>TRACK:</w:t>
-      </w:r>
-      <w:r>
-        <w:t xml:space="preserve"> The track is circular and stacked, with descending loops that lead to an extra powerful bounce booster that brings racers back to the start line.</w:t>
-      </w:r>
-    </w:p>
-    <w:p>
-      <w:r>
-        <w:t>RACERS:</w:t>
-      </w:r>
-      <w:r>
-        <w:t xml:space="preserve"> LEMON, SHARKY AND SPITBUG.</w:t>
-      </w:r>
+        <w:t>AREA: A coastal shipping town that developed into a city with thriving art and architecture communities, with a skyline shows the contrast between blocky collections of modular living spaces, monolithic factories, and elegant public facilities. The water is cold here and the grey sand and gravel beaches are dotted with tide-pools.  There’s a big-ass rock off the coast.</w:t>
+      </w:r>
+    </w:p>
+    <w:p>
+      <w:r>
+        <w:t>TRACK: Brutalist Beach consists of angular turns over water, with the start on the beach. The track is made of interchangeable modules to keep things interesting. [IDEA: have the track switch up parts on a timer or with an input from the racers]</w:t>
+      </w:r>
+    </w:p>
+    <w:p>
+      <w:r>
+        <w:t>RACERS: GRAFFITI WIZARD, LUNARCORE, AND FISHTANK.</w:t>
+      </w:r>
+    </w:p>
+    <w:p>
+      <w:pPr>
+        <w:jc w:val="center"/>
+        <w:rPr>
+          <w:b/>
+        </w:rPr>
+      </w:pPr>
+      <w:r>
+        <w:rPr>
+          <w:b/>
+        </w:rPr>
+        <w:t>DECONSTRUCTION DESERT</w:t>
+      </w:r>
+    </w:p>
+    <w:p>
+      <w:r>
+        <w:t>AREA: The desert surrounding this track is flat and open. There are a few solar farms, and a strangely curved climate research center. It’s real quiet here. This place attracts loners and speed-crazed racers.</w:t>
+      </w:r>
+    </w:p>
+    <w:p>
+      <w:r>
+        <w:t>TRACK: The track is flat and spread out, with long straight sections favoring racers with high top speeds that can’t turn as well as others.</w:t>
+      </w:r>
+    </w:p>
+    <w:p>
+      <w:r>
+        <w:t>RACERS: LIGHTSTREAK, MELTYCHROME, AND MINIMALIST</w:t>
+      </w:r>
+    </w:p>
+    <w:p>
       <w:bookmarkStart w:id="0" w:name="_GoBack"/>
       <w:bookmarkEnd w:id="0"/>
     </w:p>
@@ -5233,6 +5058,42 @@
   </w:num>
   <w:num w:numId="3">
     <w:abstractNumId w:val="0"/>
+  </w:num>
+  <w:num w:numId="4">
+    <w:abstractNumId w:val="2"/>
+    <w:lvlOverride w:ilvl="0"/>
+    <w:lvlOverride w:ilvl="1"/>
+    <w:lvlOverride w:ilvl="2"/>
+    <w:lvlOverride w:ilvl="3"/>
+    <w:lvlOverride w:ilvl="4"/>
+    <w:lvlOverride w:ilvl="5"/>
+    <w:lvlOverride w:ilvl="6"/>
+    <w:lvlOverride w:ilvl="7"/>
+    <w:lvlOverride w:ilvl="8"/>
+  </w:num>
+  <w:num w:numId="5">
+    <w:abstractNumId w:val="1"/>
+    <w:lvlOverride w:ilvl="0"/>
+    <w:lvlOverride w:ilvl="1"/>
+    <w:lvlOverride w:ilvl="2"/>
+    <w:lvlOverride w:ilvl="3"/>
+    <w:lvlOverride w:ilvl="4"/>
+    <w:lvlOverride w:ilvl="5"/>
+    <w:lvlOverride w:ilvl="6"/>
+    <w:lvlOverride w:ilvl="7"/>
+    <w:lvlOverride w:ilvl="8"/>
+  </w:num>
+  <w:num w:numId="6">
+    <w:abstractNumId w:val="0"/>
+    <w:lvlOverride w:ilvl="0"/>
+    <w:lvlOverride w:ilvl="1"/>
+    <w:lvlOverride w:ilvl="2"/>
+    <w:lvlOverride w:ilvl="3"/>
+    <w:lvlOverride w:ilvl="4"/>
+    <w:lvlOverride w:ilvl="5"/>
+    <w:lvlOverride w:ilvl="6"/>
+    <w:lvlOverride w:ilvl="7"/>
+    <w:lvlOverride w:ilvl="8"/>
   </w:num>
 </w:numbering>
 </file>
@@ -5634,7 +5495,10 @@
   <w:style w:type="paragraph" w:default="1" w:styleId="Normal">
     <w:name w:val="Normal"/>
     <w:qFormat/>
-    <w:rsid w:val="00D57A24"/>
+    <w:rsid w:val="00D91334"/>
+    <w:pPr>
+      <w:spacing w:line="256" w:lineRule="auto"/>
+    </w:pPr>
   </w:style>
   <w:style w:type="character" w:default="1" w:styleId="DefaultParagraphFont">
     <w:name w:val="Default Paragraph Font"/>
@@ -6025,7 +5889,7 @@
 </file>
 
 <file path=customXml/itemProps1.xml><?xml version="1.0" encoding="utf-8"?>
-<ds:datastoreItem xmlns:ds="http://schemas.openxmlformats.org/officeDocument/2006/customXml" ds:itemID="{9F50137F-F8E6-4D62-A8B5-701A2E6B5D95}">
+<ds:datastoreItem xmlns:ds="http://schemas.openxmlformats.org/officeDocument/2006/customXml" ds:itemID="{6D4A64A0-5823-48D3-BDD7-0021CDBA19C9}">
   <ds:schemaRefs>
     <ds:schemaRef ds:uri="http://schemas.openxmlformats.org/officeDocument/2006/bibliography"/>
   </ds:schemaRefs>

</xml_diff>